<commit_message>
adicionando legenda na maioria das imagens
</commit_message>
<xml_diff>
--- a/docversaoword.docx
+++ b/docversaoword.docx
@@ -33,7 +33,47 @@
           <w:szCs w:val="14"/>
           <w:lang w:val="pt-PT"/>
         </w:rPr>
-        <w:t>Última atualização 14 de outubro de 2017</w:t>
+        <w:t xml:space="preserve">Última atualização </w:t>
+      </w:r>
+      <w:r>
+        <w:rPr>
+          <w:sz w:val="14"/>
+          <w:szCs w:val="14"/>
+          <w:lang w:val="pt-PT"/>
+        </w:rPr>
+        <w:t>06</w:t>
+      </w:r>
+      <w:r>
+        <w:rPr>
+          <w:sz w:val="14"/>
+          <w:szCs w:val="14"/>
+          <w:lang w:val="pt-PT"/>
+        </w:rPr>
+        <w:t xml:space="preserve"> de </w:t>
+      </w:r>
+      <w:r>
+        <w:rPr>
+          <w:sz w:val="14"/>
+          <w:szCs w:val="14"/>
+          <w:lang w:val="pt-PT"/>
+        </w:rPr>
+        <w:t xml:space="preserve">janeiro </w:t>
+      </w:r>
+      <w:r>
+        <w:rPr>
+          <w:sz w:val="14"/>
+          <w:szCs w:val="14"/>
+          <w:lang w:val="pt-PT"/>
+        </w:rPr>
+        <w:t>de 201</w:t>
+      </w:r>
+      <w:r>
+        <w:rPr>
+          <w:sz w:val="14"/>
+          <w:szCs w:val="14"/>
+          <w:lang w:val="pt-PT"/>
+        </w:rPr>
+        <w:t>8</w:t>
       </w:r>
     </w:p>
     <w:p>
@@ -378,7 +418,7 @@
                 <wp:positionV relativeFrom="paragraph">
                   <wp:posOffset>88265</wp:posOffset>
                 </wp:positionV>
-                <wp:extent cx="3931285" cy="4117975"/>
+                <wp:extent cx="3931920" cy="4118610"/>
                 <wp:effectExtent l="0" t="0" r="0" b="0"/>
                 <wp:wrapSquare wrapText="bothSides"/>
                 <wp:docPr id="1" name="Quadro3"/>
@@ -389,7 +429,7 @@
                       <wps:spPr>
                         <a:xfrm>
                           <a:off x="0" y="0"/>
-                          <a:ext cx="3930480" cy="4117320"/>
+                          <a:ext cx="3931200" cy="4118040"/>
                         </a:xfrm>
                         <a:prstGeom prst="rect">
                           <a:avLst/>
@@ -475,7 +515,7 @@
           </mc:Choice>
           <mc:Fallback>
             <w:pict>
-              <v:rect id="shape_0" ID="Quadro3" stroked="f" style="position:absolute;margin-left:4.75pt;margin-top:6.95pt;width:309.45pt;height:324.15pt">
+              <v:rect id="shape_0" ID="Quadro3" stroked="f" style="position:absolute;margin-left:4.75pt;margin-top:6.95pt;width:309.5pt;height:324.2pt">
                 <w10:wrap type="square"/>
                 <v:fill o:detectmouseclick="t" on="false"/>
                 <v:stroke color="#3465a4" joinstyle="round" endcap="flat"/>
@@ -755,43 +795,159 @@
       <w:bookmarkEnd w:id="0"/>
       <w:r>
         <w:rPr/>
-        <w:drawing>
-          <wp:inline distT="0" distB="0" distL="0" distR="0">
-            <wp:extent cx="3514725" cy="3495675"/>
-            <wp:effectExtent l="0" t="0" r="0" b="0"/>
-            <wp:docPr id="5" name="Figura15" descr=""/>
-            <wp:cNvGraphicFramePr>
-              <a:graphicFrameLocks xmlns:a="http://schemas.openxmlformats.org/drawingml/2006/main" noChangeAspect="1"/>
-            </wp:cNvGraphicFramePr>
-            <a:graphic xmlns:a="http://schemas.openxmlformats.org/drawingml/2006/main">
-              <a:graphicData uri="http://schemas.openxmlformats.org/drawingml/2006/picture">
-                <pic:pic xmlns:pic="http://schemas.openxmlformats.org/drawingml/2006/picture">
-                  <pic:nvPicPr>
-                    <pic:cNvPr id="5" name="Figura15" descr=""/>
-                    <pic:cNvPicPr>
-                      <a:picLocks noChangeAspect="1" noChangeArrowheads="1"/>
-                    </pic:cNvPicPr>
-                  </pic:nvPicPr>
-                  <pic:blipFill>
-                    <a:blip r:embed="rId3"/>
-                    <a:stretch>
-                      <a:fillRect/>
-                    </a:stretch>
-                  </pic:blipFill>
-                  <pic:spPr bwMode="auto">
-                    <a:xfrm>
-                      <a:off x="0" y="0"/>
-                      <a:ext cx="3514725" cy="3495675"/>
-                    </a:xfrm>
-                    <a:prstGeom prst="rect">
-                      <a:avLst/>
-                    </a:prstGeom>
-                  </pic:spPr>
-                </pic:pic>
-              </a:graphicData>
-            </a:graphic>
-          </wp:inline>
-        </w:drawing>
+      </w:r>
+      <w:r>
+        <mc:AlternateContent>
+          <mc:Choice Requires="wps">
+            <w:drawing>
+              <wp:inline distT="0" distB="0" distL="0" distR="0">
+                <wp:extent cx="3514725" cy="3922395"/>
+                <wp:effectExtent l="0" t="0" r="0" b="0"/>
+                <wp:docPr id="5" name="Quadro6"/>
+                <a:graphic xmlns:a="http://schemas.openxmlformats.org/drawingml/2006/main">
+                  <a:graphicData uri="http://schemas.microsoft.com/office/word/2010/wordprocessingShape">
+                    <wps:wsp>
+                      <wps:cNvSpPr txBox="1"/>
+                      <wps:spPr>
+                        <a:xfrm>
+                          <a:off x="0" y="0"/>
+                          <a:ext cx="3514725" cy="3922395"/>
+                        </a:xfrm>
+                        <a:prstGeom prst="rect"/>
+                      </wps:spPr>
+                      <wps:txbx>
+                        <w:txbxContent>
+                          <w:p>
+                            <w:pPr>
+                              <w:pStyle w:val="Legenda"/>
+                              <w:suppressLineNumbers/>
+                              <w:shd w:val="clear" w:fill="FFFFFF"/>
+                              <w:spacing w:before="120" w:after="120"/>
+                              <w:rPr/>
+                            </w:pPr>
+                            <w:r>
+                              <w:rPr/>
+                              <w:drawing>
+                                <wp:inline distT="0" distB="0" distL="0" distR="0">
+                                  <wp:extent cx="3514725" cy="3495675"/>
+                                  <wp:effectExtent l="0" t="0" r="0" b="0"/>
+                                  <wp:docPr id="6" name="Figura15" descr=""/>
+                                  <wp:cNvGraphicFramePr>
+                                    <a:graphicFrameLocks xmlns:a="http://schemas.openxmlformats.org/drawingml/2006/main" noChangeAspect="1"/>
+                                  </wp:cNvGraphicFramePr>
+                                  <a:graphic xmlns:a="http://schemas.openxmlformats.org/drawingml/2006/main">
+                                    <a:graphicData uri="http://schemas.openxmlformats.org/drawingml/2006/picture">
+                                      <pic:pic xmlns:pic="http://schemas.openxmlformats.org/drawingml/2006/picture">
+                                        <pic:nvPicPr>
+                                          <pic:cNvPr id="6" name="Figura15" descr=""/>
+                                          <pic:cNvPicPr>
+                                            <a:picLocks noChangeAspect="1" noChangeArrowheads="1"/>
+                                          </pic:cNvPicPr>
+                                        </pic:nvPicPr>
+                                        <pic:blipFill>
+                                          <a:blip r:embed="rId3"/>
+                                          <a:stretch>
+                                            <a:fillRect/>
+                                          </a:stretch>
+                                        </pic:blipFill>
+                                        <pic:spPr bwMode="auto">
+                                          <a:xfrm>
+                                            <a:off x="0" y="0"/>
+                                            <a:ext cx="3514725" cy="3495675"/>
+                                          </a:xfrm>
+                                          <a:prstGeom prst="rect">
+                                            <a:avLst/>
+                                          </a:prstGeom>
+                                        </pic:spPr>
+                                      </pic:pic>
+                                    </a:graphicData>
+                                  </a:graphic>
+                                </wp:inline>
+                              </w:drawing>
+                            </w:r>
+                            <w:r>
+                              <w:rPr/>
+                              <w:br/>
+                              <w:t>Gráfico 02: Mostra a quantidade de acessos por dia da semana.</w:t>
+                            </w:r>
+                          </w:p>
+                        </w:txbxContent>
+                      </wps:txbx>
+                      <wps:bodyPr anchor="t" lIns="0" tIns="0" rIns="0" bIns="0">
+                        <a:noAutofit/>
+                      </wps:bodyPr>
+                    </wps:wsp>
+                  </a:graphicData>
+                </a:graphic>
+              </wp:inline>
+            </w:drawing>
+          </mc:Choice>
+          <mc:Fallback>
+            <w:pict>
+              <v:rect style="position:absolute;rotation:0;width:276.75pt;height:308.85pt;mso-wrap-distance-left:0pt;mso-wrap-distance-right:0pt;mso-wrap-distance-top:0pt;mso-wrap-distance-bottom:0pt;margin-top:-308.85pt;mso-position-vertical:top;mso-position-vertical-relative:text;margin-left:0pt;mso-position-horizontal:center;mso-position-horizontal-relative:text">
+                <v:textbox inset="0in,0in,0in,0in">
+                  <w:txbxContent>
+                    <w:p>
+                      <w:pPr>
+                        <w:pStyle w:val="Legenda"/>
+                        <w:suppressLineNumbers/>
+                        <w:shd w:val="clear" w:fill="FFFFFF"/>
+                        <w:spacing w:before="120" w:after="120"/>
+                        <w:rPr/>
+                      </w:pPr>
+                      <w:r>
+                        <w:rPr/>
+                        <w:drawing>
+                          <wp:inline distT="0" distB="0" distL="0" distR="0">
+                            <wp:extent cx="3514725" cy="3495675"/>
+                            <wp:effectExtent l="0" t="0" r="0" b="0"/>
+                            <wp:docPr id="7" name="Figura15" descr=""/>
+                            <wp:cNvGraphicFramePr>
+                              <a:graphicFrameLocks xmlns:a="http://schemas.openxmlformats.org/drawingml/2006/main" noChangeAspect="1"/>
+                            </wp:cNvGraphicFramePr>
+                            <a:graphic xmlns:a="http://schemas.openxmlformats.org/drawingml/2006/main">
+                              <a:graphicData uri="http://schemas.openxmlformats.org/drawingml/2006/picture">
+                                <pic:pic xmlns:pic="http://schemas.openxmlformats.org/drawingml/2006/picture">
+                                  <pic:nvPicPr>
+                                    <pic:cNvPr id="7" name="Figura15" descr=""/>
+                                    <pic:cNvPicPr>
+                                      <a:picLocks noChangeAspect="1" noChangeArrowheads="1"/>
+                                    </pic:cNvPicPr>
+                                  </pic:nvPicPr>
+                                  <pic:blipFill>
+                                    <a:blip r:embed="rId3"/>
+                                    <a:stretch>
+                                      <a:fillRect/>
+                                    </a:stretch>
+                                  </pic:blipFill>
+                                  <pic:spPr bwMode="auto">
+                                    <a:xfrm>
+                                      <a:off x="0" y="0"/>
+                                      <a:ext cx="3514725" cy="3495675"/>
+                                    </a:xfrm>
+                                    <a:prstGeom prst="rect">
+                                      <a:avLst/>
+                                    </a:prstGeom>
+                                  </pic:spPr>
+                                </pic:pic>
+                              </a:graphicData>
+                            </a:graphic>
+                          </wp:inline>
+                        </w:drawing>
+                      </w:r>
+                      <w:r>
+                        <w:rPr/>
+                        <w:br/>
+                        <w:t>Gráfico 02: Mostra a quantidade de acessos por dia da semana.</w:t>
+                      </w:r>
+                    </w:p>
+                  </w:txbxContent>
+                </v:textbox>
+                <w10:wrap type="square" side="largest"/>
+              </v:rect>
+            </w:pict>
+          </mc:Fallback>
+        </mc:AlternateContent>
       </w:r>
     </w:p>
     <w:p>
@@ -839,25 +995,13 @@
         </w:rPr>
       </w:pPr>
       <w:r>
-        <w:rPr/>
-      </w:r>
-    </w:p>
-    <w:p>
-      <w:pPr>
-        <w:pStyle w:val="CorpoA"/>
-        <w:shd w:val="clear" w:color="auto" w:fill="FFFFFF"/>
-        <w:jc w:val="both"/>
-        <w:rPr>
-          <w:b/>
+        <w:rPr>
           <w:b/>
           <w:bCs/>
           <w:sz w:val="28"/>
           <w:szCs w:val="28"/>
           <w:lang w:val="pt-PT"/>
         </w:rPr>
-      </w:pPr>
-      <w:r>
-        <w:rPr/>
       </w:r>
     </w:p>
     <w:p>
@@ -875,25 +1019,13 @@
         </w:rPr>
       </w:pPr>
       <w:r>
-        <w:rPr/>
-      </w:r>
-    </w:p>
-    <w:p>
-      <w:pPr>
-        <w:pStyle w:val="CorpoA"/>
-        <w:shd w:val="clear" w:color="auto" w:fill="FFFFFF"/>
-        <w:jc w:val="both"/>
-        <w:rPr>
-          <w:b/>
+        <w:rPr>
           <w:b/>
           <w:bCs/>
           <w:sz w:val="28"/>
           <w:szCs w:val="28"/>
           <w:lang w:val="pt-PT"/>
         </w:rPr>
-      </w:pPr>
-      <w:r>
-        <w:rPr/>
       </w:r>
     </w:p>
     <w:p>
@@ -911,25 +1043,13 @@
         </w:rPr>
       </w:pPr>
       <w:r>
-        <w:rPr/>
-      </w:r>
-    </w:p>
-    <w:p>
-      <w:pPr>
-        <w:pStyle w:val="CorpoA"/>
-        <w:shd w:val="clear" w:color="auto" w:fill="FFFFFF"/>
-        <w:jc w:val="both"/>
-        <w:rPr>
-          <w:b/>
+        <w:rPr>
           <w:b/>
           <w:bCs/>
           <w:sz w:val="28"/>
           <w:szCs w:val="28"/>
           <w:lang w:val="pt-PT"/>
         </w:rPr>
-      </w:pPr>
-      <w:r>
-        <w:rPr/>
       </w:r>
     </w:p>
     <w:p>
@@ -947,25 +1067,13 @@
         </w:rPr>
       </w:pPr>
       <w:r>
-        <w:rPr/>
-      </w:r>
-    </w:p>
-    <w:p>
-      <w:pPr>
-        <w:pStyle w:val="CorpoA"/>
-        <w:shd w:val="clear" w:color="auto" w:fill="FFFFFF"/>
-        <w:jc w:val="both"/>
-        <w:rPr>
-          <w:b/>
+        <w:rPr>
           <w:b/>
           <w:bCs/>
           <w:sz w:val="28"/>
           <w:szCs w:val="28"/>
           <w:lang w:val="pt-PT"/>
         </w:rPr>
-      </w:pPr>
-      <w:r>
-        <w:rPr/>
       </w:r>
     </w:p>
     <w:p>
@@ -983,25 +1091,13 @@
         </w:rPr>
       </w:pPr>
       <w:r>
-        <w:rPr/>
-      </w:r>
-    </w:p>
-    <w:p>
-      <w:pPr>
-        <w:pStyle w:val="CorpoA"/>
-        <w:shd w:val="clear" w:color="auto" w:fill="FFFFFF"/>
-        <w:jc w:val="both"/>
-        <w:rPr>
-          <w:b/>
+        <w:rPr>
           <w:b/>
           <w:bCs/>
           <w:sz w:val="28"/>
           <w:szCs w:val="28"/>
           <w:lang w:val="pt-PT"/>
         </w:rPr>
-      </w:pPr>
-      <w:r>
-        <w:rPr/>
       </w:r>
     </w:p>
     <w:p>
@@ -1019,25 +1115,13 @@
         </w:rPr>
       </w:pPr>
       <w:r>
-        <w:rPr/>
-      </w:r>
-    </w:p>
-    <w:p>
-      <w:pPr>
-        <w:pStyle w:val="CorpoA"/>
-        <w:shd w:val="clear" w:color="auto" w:fill="FFFFFF"/>
-        <w:jc w:val="both"/>
-        <w:rPr>
-          <w:b/>
+        <w:rPr>
           <w:b/>
           <w:bCs/>
           <w:sz w:val="28"/>
           <w:szCs w:val="28"/>
           <w:lang w:val="pt-PT"/>
         </w:rPr>
-      </w:pPr>
-      <w:r>
-        <w:rPr/>
       </w:r>
     </w:p>
     <w:p>
@@ -1055,25 +1139,13 @@
         </w:rPr>
       </w:pPr>
       <w:r>
-        <w:rPr/>
-      </w:r>
-    </w:p>
-    <w:p>
-      <w:pPr>
-        <w:pStyle w:val="CorpoA"/>
-        <w:shd w:val="clear" w:color="auto" w:fill="FFFFFF"/>
-        <w:jc w:val="both"/>
-        <w:rPr>
-          <w:b/>
+        <w:rPr>
           <w:b/>
           <w:bCs/>
           <w:sz w:val="28"/>
           <w:szCs w:val="28"/>
           <w:lang w:val="pt-PT"/>
         </w:rPr>
-      </w:pPr>
-      <w:r>
-        <w:rPr/>
       </w:r>
     </w:p>
     <w:p>
@@ -1091,25 +1163,13 @@
         </w:rPr>
       </w:pPr>
       <w:r>
-        <w:rPr/>
-      </w:r>
-    </w:p>
-    <w:p>
-      <w:pPr>
-        <w:pStyle w:val="CorpoA"/>
-        <w:shd w:val="clear" w:color="auto" w:fill="FFFFFF"/>
-        <w:jc w:val="both"/>
-        <w:rPr>
-          <w:b/>
+        <w:rPr>
           <w:b/>
           <w:bCs/>
           <w:sz w:val="28"/>
           <w:szCs w:val="28"/>
           <w:lang w:val="pt-PT"/>
         </w:rPr>
-      </w:pPr>
-      <w:r>
-        <w:rPr/>
       </w:r>
     </w:p>
     <w:p>
@@ -1127,17 +1187,6 @@
         </w:rPr>
       </w:pPr>
       <w:r>
-        <w:rPr/>
-      </w:r>
-    </w:p>
-    <w:p>
-      <w:pPr>
-        <w:pStyle w:val="CorpoA"/>
-        <w:shd w:val="clear" w:color="auto" w:fill="FFFFFF"/>
-        <w:jc w:val="both"/>
-        <w:rPr/>
-      </w:pPr>
-      <w:r>
         <w:rPr>
           <w:b/>
           <w:bCs/>
@@ -1145,6 +1194,119 @@
           <w:szCs w:val="28"/>
           <w:lang w:val="pt-PT"/>
         </w:rPr>
+      </w:r>
+    </w:p>
+    <w:p>
+      <w:pPr>
+        <w:pStyle w:val="CorpoA"/>
+        <w:shd w:val="clear" w:color="auto" w:fill="FFFFFF"/>
+        <w:jc w:val="both"/>
+        <w:rPr>
+          <w:b/>
+          <w:b/>
+          <w:bCs/>
+          <w:sz w:val="28"/>
+          <w:szCs w:val="28"/>
+          <w:lang w:val="pt-PT"/>
+        </w:rPr>
+      </w:pPr>
+      <w:r>
+        <w:rPr>
+          <w:b/>
+          <w:bCs/>
+          <w:sz w:val="28"/>
+          <w:szCs w:val="28"/>
+          <w:lang w:val="pt-PT"/>
+        </w:rPr>
+      </w:r>
+    </w:p>
+    <w:p>
+      <w:pPr>
+        <w:pStyle w:val="CorpoA"/>
+        <w:shd w:val="clear" w:color="auto" w:fill="FFFFFF"/>
+        <w:jc w:val="both"/>
+        <w:rPr>
+          <w:b/>
+          <w:b/>
+          <w:bCs/>
+          <w:sz w:val="28"/>
+          <w:szCs w:val="28"/>
+          <w:lang w:val="pt-PT"/>
+        </w:rPr>
+      </w:pPr>
+      <w:r>
+        <w:rPr>
+          <w:b/>
+          <w:bCs/>
+          <w:sz w:val="28"/>
+          <w:szCs w:val="28"/>
+          <w:lang w:val="pt-PT"/>
+        </w:rPr>
+      </w:r>
+    </w:p>
+    <w:p>
+      <w:pPr>
+        <w:pStyle w:val="CorpoA"/>
+        <w:shd w:val="clear" w:color="auto" w:fill="FFFFFF"/>
+        <w:jc w:val="both"/>
+        <w:rPr>
+          <w:b/>
+          <w:b/>
+          <w:bCs/>
+          <w:sz w:val="28"/>
+          <w:szCs w:val="28"/>
+          <w:lang w:val="pt-PT"/>
+        </w:rPr>
+      </w:pPr>
+      <w:r>
+        <w:rPr>
+          <w:b/>
+          <w:bCs/>
+          <w:sz w:val="28"/>
+          <w:szCs w:val="28"/>
+          <w:lang w:val="pt-PT"/>
+        </w:rPr>
+      </w:r>
+    </w:p>
+    <w:p>
+      <w:pPr>
+        <w:pStyle w:val="CorpoA"/>
+        <w:shd w:val="clear" w:color="auto" w:fill="FFFFFF"/>
+        <w:jc w:val="both"/>
+        <w:rPr>
+          <w:b/>
+          <w:b/>
+          <w:bCs/>
+          <w:sz w:val="28"/>
+          <w:szCs w:val="28"/>
+          <w:lang w:val="pt-PT"/>
+        </w:rPr>
+      </w:pPr>
+      <w:r>
+        <w:rPr>
+          <w:b/>
+          <w:bCs/>
+          <w:sz w:val="28"/>
+          <w:szCs w:val="28"/>
+          <w:lang w:val="pt-PT"/>
+        </w:rPr>
+      </w:r>
+    </w:p>
+    <w:p>
+      <w:pPr>
+        <w:pStyle w:val="CorpoA"/>
+        <w:shd w:val="clear" w:color="auto" w:fill="FFFFFF"/>
+        <w:jc w:val="both"/>
+        <w:rPr/>
+      </w:pPr>
+      <w:r>
+        <w:rPr>
+          <w:b/>
+          <w:bCs/>
+          <w:sz w:val="28"/>
+          <w:szCs w:val="28"/>
+          <w:lang w:val="pt-PT"/>
+        </w:rPr>
         <w:t xml:space="preserve">3. </w:t>
       </w:r>
       <w:r>
@@ -1175,43 +1337,159 @@
       <w:bookmarkEnd w:id="1"/>
       <w:r>
         <w:rPr/>
-        <w:drawing>
-          <wp:inline distT="0" distB="0" distL="0" distR="0">
-            <wp:extent cx="4305300" cy="4276725"/>
-            <wp:effectExtent l="0" t="0" r="0" b="0"/>
-            <wp:docPr id="6" name="Figura16" descr=""/>
-            <wp:cNvGraphicFramePr>
-              <a:graphicFrameLocks xmlns:a="http://schemas.openxmlformats.org/drawingml/2006/main" noChangeAspect="1"/>
-            </wp:cNvGraphicFramePr>
-            <a:graphic xmlns:a="http://schemas.openxmlformats.org/drawingml/2006/main">
-              <a:graphicData uri="http://schemas.openxmlformats.org/drawingml/2006/picture">
-                <pic:pic xmlns:pic="http://schemas.openxmlformats.org/drawingml/2006/picture">
-                  <pic:nvPicPr>
-                    <pic:cNvPr id="6" name="Figura16" descr=""/>
-                    <pic:cNvPicPr>
-                      <a:picLocks noChangeAspect="1" noChangeArrowheads="1"/>
-                    </pic:cNvPicPr>
-                  </pic:nvPicPr>
-                  <pic:blipFill>
-                    <a:blip r:embed="rId4"/>
-                    <a:stretch>
-                      <a:fillRect/>
-                    </a:stretch>
-                  </pic:blipFill>
-                  <pic:spPr bwMode="auto">
-                    <a:xfrm>
-                      <a:off x="0" y="0"/>
-                      <a:ext cx="4305300" cy="4276725"/>
-                    </a:xfrm>
-                    <a:prstGeom prst="rect">
-                      <a:avLst/>
-                    </a:prstGeom>
-                  </pic:spPr>
-                </pic:pic>
-              </a:graphicData>
-            </a:graphic>
-          </wp:inline>
-        </w:drawing>
+      </w:r>
+      <w:r>
+        <mc:AlternateContent>
+          <mc:Choice Requires="wps">
+            <w:drawing>
+              <wp:inline distT="0" distB="0" distL="0" distR="0">
+                <wp:extent cx="4305300" cy="4703445"/>
+                <wp:effectExtent l="0" t="0" r="0" b="0"/>
+                <wp:docPr id="8" name="Quadro7"/>
+                <a:graphic xmlns:a="http://schemas.openxmlformats.org/drawingml/2006/main">
+                  <a:graphicData uri="http://schemas.microsoft.com/office/word/2010/wordprocessingShape">
+                    <wps:wsp>
+                      <wps:cNvSpPr txBox="1"/>
+                      <wps:spPr>
+                        <a:xfrm>
+                          <a:off x="0" y="0"/>
+                          <a:ext cx="4305300" cy="4703445"/>
+                        </a:xfrm>
+                        <a:prstGeom prst="rect"/>
+                      </wps:spPr>
+                      <wps:txbx>
+                        <w:txbxContent>
+                          <w:p>
+                            <w:pPr>
+                              <w:pStyle w:val="Legenda"/>
+                              <w:suppressLineNumbers/>
+                              <w:shd w:val="clear" w:fill="FFFFFF"/>
+                              <w:spacing w:before="120" w:after="120"/>
+                              <w:rPr/>
+                            </w:pPr>
+                            <w:r>
+                              <w:rPr/>
+                              <w:drawing>
+                                <wp:inline distT="0" distB="0" distL="0" distR="0">
+                                  <wp:extent cx="4305300" cy="4276725"/>
+                                  <wp:effectExtent l="0" t="0" r="0" b="0"/>
+                                  <wp:docPr id="9" name="Figura16" descr=""/>
+                                  <wp:cNvGraphicFramePr>
+                                    <a:graphicFrameLocks xmlns:a="http://schemas.openxmlformats.org/drawingml/2006/main" noChangeAspect="1"/>
+                                  </wp:cNvGraphicFramePr>
+                                  <a:graphic xmlns:a="http://schemas.openxmlformats.org/drawingml/2006/main">
+                                    <a:graphicData uri="http://schemas.openxmlformats.org/drawingml/2006/picture">
+                                      <pic:pic xmlns:pic="http://schemas.openxmlformats.org/drawingml/2006/picture">
+                                        <pic:nvPicPr>
+                                          <pic:cNvPr id="9" name="Figura16" descr=""/>
+                                          <pic:cNvPicPr>
+                                            <a:picLocks noChangeAspect="1" noChangeArrowheads="1"/>
+                                          </pic:cNvPicPr>
+                                        </pic:nvPicPr>
+                                        <pic:blipFill>
+                                          <a:blip r:embed="rId4"/>
+                                          <a:stretch>
+                                            <a:fillRect/>
+                                          </a:stretch>
+                                        </pic:blipFill>
+                                        <pic:spPr bwMode="auto">
+                                          <a:xfrm>
+                                            <a:off x="0" y="0"/>
+                                            <a:ext cx="4305300" cy="4276725"/>
+                                          </a:xfrm>
+                                          <a:prstGeom prst="rect">
+                                            <a:avLst/>
+                                          </a:prstGeom>
+                                        </pic:spPr>
+                                      </pic:pic>
+                                    </a:graphicData>
+                                  </a:graphic>
+                                </wp:inline>
+                              </w:drawing>
+                            </w:r>
+                            <w:r>
+                              <w:rPr/>
+                              <w:br/>
+                              <w:t>Gráfico 03: Quantidade de acessos às máquinas em blocos de duas horas.</w:t>
+                            </w:r>
+                          </w:p>
+                        </w:txbxContent>
+                      </wps:txbx>
+                      <wps:bodyPr anchor="t" lIns="0" tIns="0" rIns="0" bIns="0">
+                        <a:noAutofit/>
+                      </wps:bodyPr>
+                    </wps:wsp>
+                  </a:graphicData>
+                </a:graphic>
+              </wp:inline>
+            </w:drawing>
+          </mc:Choice>
+          <mc:Fallback>
+            <w:pict>
+              <v:rect style="position:absolute;rotation:0;width:339pt;height:370.35pt;mso-wrap-distance-left:0pt;mso-wrap-distance-right:0pt;mso-wrap-distance-top:0pt;mso-wrap-distance-bottom:0pt;margin-top:-370.35pt;mso-position-vertical:top;mso-position-vertical-relative:text;margin-left:0pt;mso-position-horizontal:center;mso-position-horizontal-relative:text">
+                <v:textbox inset="0in,0in,0in,0in">
+                  <w:txbxContent>
+                    <w:p>
+                      <w:pPr>
+                        <w:pStyle w:val="Legenda"/>
+                        <w:suppressLineNumbers/>
+                        <w:shd w:val="clear" w:fill="FFFFFF"/>
+                        <w:spacing w:before="120" w:after="120"/>
+                        <w:rPr/>
+                      </w:pPr>
+                      <w:r>
+                        <w:rPr/>
+                        <w:drawing>
+                          <wp:inline distT="0" distB="0" distL="0" distR="0">
+                            <wp:extent cx="4305300" cy="4276725"/>
+                            <wp:effectExtent l="0" t="0" r="0" b="0"/>
+                            <wp:docPr id="10" name="Figura16" descr=""/>
+                            <wp:cNvGraphicFramePr>
+                              <a:graphicFrameLocks xmlns:a="http://schemas.openxmlformats.org/drawingml/2006/main" noChangeAspect="1"/>
+                            </wp:cNvGraphicFramePr>
+                            <a:graphic xmlns:a="http://schemas.openxmlformats.org/drawingml/2006/main">
+                              <a:graphicData uri="http://schemas.openxmlformats.org/drawingml/2006/picture">
+                                <pic:pic xmlns:pic="http://schemas.openxmlformats.org/drawingml/2006/picture">
+                                  <pic:nvPicPr>
+                                    <pic:cNvPr id="10" name="Figura16" descr=""/>
+                                    <pic:cNvPicPr>
+                                      <a:picLocks noChangeAspect="1" noChangeArrowheads="1"/>
+                                    </pic:cNvPicPr>
+                                  </pic:nvPicPr>
+                                  <pic:blipFill>
+                                    <a:blip r:embed="rId4"/>
+                                    <a:stretch>
+                                      <a:fillRect/>
+                                    </a:stretch>
+                                  </pic:blipFill>
+                                  <pic:spPr bwMode="auto">
+                                    <a:xfrm>
+                                      <a:off x="0" y="0"/>
+                                      <a:ext cx="4305300" cy="4276725"/>
+                                    </a:xfrm>
+                                    <a:prstGeom prst="rect">
+                                      <a:avLst/>
+                                    </a:prstGeom>
+                                  </pic:spPr>
+                                </pic:pic>
+                              </a:graphicData>
+                            </a:graphic>
+                          </wp:inline>
+                        </w:drawing>
+                      </w:r>
+                      <w:r>
+                        <w:rPr/>
+                        <w:br/>
+                        <w:t>Gráfico 03: Quantidade de acessos às máquinas em blocos de duas horas.</w:t>
+                      </w:r>
+                    </w:p>
+                  </w:txbxContent>
+                </v:textbox>
+                <w10:wrap type="square" side="largest"/>
+              </v:rect>
+            </w:pict>
+          </mc:Fallback>
+        </mc:AlternateContent>
       </w:r>
     </w:p>
     <w:p>
@@ -1332,67 +1610,185 @@
       </w:r>
       <w:r>
         <w:rPr>
+          <w:lang w:val="pt-PT"/>
+        </w:rPr>
+      </w:r>
+      <w:r>
+        <mc:AlternateContent>
+          <mc:Choice Requires="wps">
+            <w:drawing>
+              <wp:inline distT="0" distB="0" distL="0" distR="0">
+                <wp:extent cx="3952875" cy="4175760"/>
+                <wp:effectExtent l="0" t="0" r="0" b="0"/>
+                <wp:docPr id="11" name="Quadro8"/>
+                <a:graphic xmlns:a="http://schemas.openxmlformats.org/drawingml/2006/main">
+                  <a:graphicData uri="http://schemas.microsoft.com/office/word/2010/wordprocessingShape">
+                    <wps:wsp>
+                      <wps:cNvSpPr txBox="1"/>
+                      <wps:spPr>
+                        <a:xfrm>
+                          <a:off x="0" y="0"/>
+                          <a:ext cx="3952875" cy="4175760"/>
+                        </a:xfrm>
+                        <a:prstGeom prst="rect"/>
+                      </wps:spPr>
+                      <wps:txbx>
+                        <w:txbxContent>
+                          <w:p>
+                            <w:pPr>
+                              <w:pStyle w:val="Legenda"/>
+                              <w:suppressLineNumbers/>
+                              <w:shd w:val="clear" w:fill="FFFFFF"/>
+                              <w:spacing w:before="120" w:after="120"/>
+                              <w:rPr/>
+                            </w:pPr>
+                            <w:r>
+                              <w:rPr/>
+                              <w:drawing>
+                                <wp:inline distT="0" distB="0" distL="0" distR="0">
+                                  <wp:extent cx="3952875" cy="3924300"/>
+                                  <wp:effectExtent l="0" t="0" r="0" b="0"/>
+                                  <wp:docPr id="12" name="Figura21" descr=""/>
+                                  <wp:cNvGraphicFramePr>
+                                    <a:graphicFrameLocks xmlns:a="http://schemas.openxmlformats.org/drawingml/2006/main" noChangeAspect="1"/>
+                                  </wp:cNvGraphicFramePr>
+                                  <a:graphic xmlns:a="http://schemas.openxmlformats.org/drawingml/2006/main">
+                                    <a:graphicData uri="http://schemas.openxmlformats.org/drawingml/2006/picture">
+                                      <pic:pic xmlns:pic="http://schemas.openxmlformats.org/drawingml/2006/picture">
+                                        <pic:nvPicPr>
+                                          <pic:cNvPr id="12" name="Figura21" descr=""/>
+                                          <pic:cNvPicPr>
+                                            <a:picLocks noChangeAspect="1" noChangeArrowheads="1"/>
+                                          </pic:cNvPicPr>
+                                        </pic:nvPicPr>
+                                        <pic:blipFill>
+                                          <a:blip r:embed="rId5"/>
+                                          <a:stretch>
+                                            <a:fillRect/>
+                                          </a:stretch>
+                                        </pic:blipFill>
+                                        <pic:spPr bwMode="auto">
+                                          <a:xfrm>
+                                            <a:off x="0" y="0"/>
+                                            <a:ext cx="3952875" cy="3924300"/>
+                                          </a:xfrm>
+                                          <a:prstGeom prst="rect">
+                                            <a:avLst/>
+                                          </a:prstGeom>
+                                        </pic:spPr>
+                                      </pic:pic>
+                                    </a:graphicData>
+                                  </a:graphic>
+                                </wp:inline>
+                              </w:drawing>
+                            </w:r>
+                            <w:r>
+                              <w:rPr/>
+                              <w:br/>
+                              <w:t>Gráfico 04: Mostra qual laboratório foi mais utilizado.</w:t>
+                            </w:r>
+                          </w:p>
+                        </w:txbxContent>
+                      </wps:txbx>
+                      <wps:bodyPr anchor="t" lIns="0" tIns="0" rIns="0" bIns="0">
+                        <a:noAutofit/>
+                      </wps:bodyPr>
+                    </wps:wsp>
+                  </a:graphicData>
+                </a:graphic>
+              </wp:inline>
+            </w:drawing>
+          </mc:Choice>
+          <mc:Fallback>
+            <w:pict>
+              <v:rect style="position:absolute;rotation:0;width:311.25pt;height:328.8pt;mso-wrap-distance-left:0pt;mso-wrap-distance-right:0pt;mso-wrap-distance-top:0pt;mso-wrap-distance-bottom:0pt;margin-top:-328.8pt;mso-position-vertical:top;mso-position-vertical-relative:text;margin-left:0pt;mso-position-horizontal:center;mso-position-horizontal-relative:text">
+                <v:textbox inset="0in,0in,0in,0in">
+                  <w:txbxContent>
+                    <w:p>
+                      <w:pPr>
+                        <w:pStyle w:val="Legenda"/>
+                        <w:suppressLineNumbers/>
+                        <w:shd w:val="clear" w:fill="FFFFFF"/>
+                        <w:spacing w:before="120" w:after="120"/>
+                        <w:rPr/>
+                      </w:pPr>
+                      <w:r>
+                        <w:rPr/>
+                        <w:drawing>
+                          <wp:inline distT="0" distB="0" distL="0" distR="0">
+                            <wp:extent cx="3952875" cy="3924300"/>
+                            <wp:effectExtent l="0" t="0" r="0" b="0"/>
+                            <wp:docPr id="13" name="Figura21" descr=""/>
+                            <wp:cNvGraphicFramePr>
+                              <a:graphicFrameLocks xmlns:a="http://schemas.openxmlformats.org/drawingml/2006/main" noChangeAspect="1"/>
+                            </wp:cNvGraphicFramePr>
+                            <a:graphic xmlns:a="http://schemas.openxmlformats.org/drawingml/2006/main">
+                              <a:graphicData uri="http://schemas.openxmlformats.org/drawingml/2006/picture">
+                                <pic:pic xmlns:pic="http://schemas.openxmlformats.org/drawingml/2006/picture">
+                                  <pic:nvPicPr>
+                                    <pic:cNvPr id="13" name="Figura21" descr=""/>
+                                    <pic:cNvPicPr>
+                                      <a:picLocks noChangeAspect="1" noChangeArrowheads="1"/>
+                                    </pic:cNvPicPr>
+                                  </pic:nvPicPr>
+                                  <pic:blipFill>
+                                    <a:blip r:embed="rId5"/>
+                                    <a:stretch>
+                                      <a:fillRect/>
+                                    </a:stretch>
+                                  </pic:blipFill>
+                                  <pic:spPr bwMode="auto">
+                                    <a:xfrm>
+                                      <a:off x="0" y="0"/>
+                                      <a:ext cx="3952875" cy="3924300"/>
+                                    </a:xfrm>
+                                    <a:prstGeom prst="rect">
+                                      <a:avLst/>
+                                    </a:prstGeom>
+                                  </pic:spPr>
+                                </pic:pic>
+                              </a:graphicData>
+                            </a:graphic>
+                          </wp:inline>
+                        </w:drawing>
+                      </w:r>
+                      <w:r>
+                        <w:rPr/>
+                        <w:br/>
+                        <w:t>Gráfico 04: Mostra qual laboratório foi mais utilizado.</w:t>
+                      </w:r>
+                    </w:p>
+                  </w:txbxContent>
+                </v:textbox>
+                <w10:wrap type="square" side="largest"/>
+              </v:rect>
+            </w:pict>
+          </mc:Fallback>
+        </mc:AlternateContent>
+      </w:r>
+    </w:p>
+    <w:p>
+      <w:pPr>
+        <w:pStyle w:val="CorpoA"/>
+        <w:shd w:val="clear" w:color="auto" w:fill="FFFFFF"/>
+        <w:jc w:val="both"/>
+        <w:rPr>
+          <w:b/>
           <w:b/>
           <w:bCs/>
           <w:sz w:val="26"/>
           <w:szCs w:val="26"/>
           <w:lang w:val="pt-PT"/>
         </w:rPr>
-        <w:drawing>
-          <wp:inline distT="0" distB="0" distL="0" distR="0">
-            <wp:extent cx="3952875" cy="3924300"/>
-            <wp:effectExtent l="0" t="0" r="0" b="0"/>
-            <wp:docPr id="7" name="Figura21" descr=""/>
-            <wp:cNvGraphicFramePr>
-              <a:graphicFrameLocks xmlns:a="http://schemas.openxmlformats.org/drawingml/2006/main" noChangeAspect="1"/>
-            </wp:cNvGraphicFramePr>
-            <a:graphic xmlns:a="http://schemas.openxmlformats.org/drawingml/2006/main">
-              <a:graphicData uri="http://schemas.openxmlformats.org/drawingml/2006/picture">
-                <pic:pic xmlns:pic="http://schemas.openxmlformats.org/drawingml/2006/picture">
-                  <pic:nvPicPr>
-                    <pic:cNvPr id="7" name="Figura21" descr=""/>
-                    <pic:cNvPicPr>
-                      <a:picLocks noChangeAspect="1" noChangeArrowheads="1"/>
-                    </pic:cNvPicPr>
-                  </pic:nvPicPr>
-                  <pic:blipFill>
-                    <a:blip r:embed="rId5"/>
-                    <a:stretch>
-                      <a:fillRect/>
-                    </a:stretch>
-                  </pic:blipFill>
-                  <pic:spPr bwMode="auto">
-                    <a:xfrm>
-                      <a:off x="0" y="0"/>
-                      <a:ext cx="3952875" cy="3924300"/>
-                    </a:xfrm>
-                    <a:prstGeom prst="rect">
-                      <a:avLst/>
-                    </a:prstGeom>
-                  </pic:spPr>
-                </pic:pic>
-              </a:graphicData>
-            </a:graphic>
-          </wp:inline>
-        </w:drawing>
-      </w:r>
-    </w:p>
-    <w:p>
-      <w:pPr>
-        <w:pStyle w:val="CorpoA"/>
-        <w:shd w:val="clear" w:color="auto" w:fill="FFFFFF"/>
-        <w:jc w:val="both"/>
-        <w:rPr>
-          <w:b/>
+      </w:pPr>
+      <w:r>
+        <w:rPr>
           <w:b/>
           <w:bCs/>
           <w:sz w:val="26"/>
           <w:szCs w:val="26"/>
           <w:lang w:val="pt-PT"/>
         </w:rPr>
-      </w:pPr>
-      <w:r>
-        <w:rPr/>
       </w:r>
     </w:p>
     <w:p>
@@ -1410,17 +1806,7 @@
           <w:szCs w:val="28"/>
           <w:lang w:val="pt-PT"/>
         </w:rPr>
-        <w:t>5</w:t>
-      </w:r>
-      <w:r>
-        <w:rPr>
-          <w:b/>
-          <w:bCs/>
-          <w:sz w:val="28"/>
-          <w:szCs w:val="28"/>
-          <w:lang w:val="pt-PT"/>
-        </w:rPr>
-        <w:t>.</w:t>
+        <w:t>5.</w:t>
       </w:r>
       <w:bookmarkStart w:id="2" w:name="docs-internal-guid-bc187959-c927-409f-60b5-4df674328d47"/>
       <w:bookmarkEnd w:id="2"/>
@@ -1464,59 +1850,69 @@
         </w:rPr>
       </w:pPr>
       <w:r>
-        <w:rPr/>
-      </w:r>
-    </w:p>
-    <w:p>
-      <w:pPr>
-        <w:pStyle w:val="CorpoA"/>
-        <w:shd w:val="clear" w:color="auto" w:fill="FFFFFF"/>
-        <w:jc w:val="both"/>
-        <w:rPr>
-          <w:lang w:val="pt-PT"/>
-        </w:rPr>
-      </w:pPr>
-      <w:r>
-        <w:rPr/>
-      </w:r>
-    </w:p>
-    <w:p>
-      <w:pPr>
-        <w:pStyle w:val="CorpoA"/>
-        <w:shd w:val="clear" w:color="auto" w:fill="FFFFFF"/>
-        <w:jc w:val="both"/>
-        <w:rPr>
-          <w:lang w:val="pt-PT"/>
-        </w:rPr>
-      </w:pPr>
-      <w:r>
-        <w:rPr/>
-      </w:r>
-    </w:p>
-    <w:p>
-      <w:pPr>
-        <w:pStyle w:val="CorpoA"/>
-        <w:shd w:val="clear" w:color="auto" w:fill="FFFFFF"/>
-        <w:jc w:val="both"/>
-        <w:rPr>
-          <w:lang w:val="pt-PT"/>
-        </w:rPr>
-      </w:pPr>
-      <w:r>
-        <w:rPr/>
-      </w:r>
-    </w:p>
-    <w:p>
-      <w:pPr>
-        <w:pStyle w:val="CorpoA"/>
-        <w:shd w:val="clear" w:color="auto" w:fill="FFFFFF"/>
-        <w:jc w:val="both"/>
-        <w:rPr>
-          <w:lang w:val="pt-PT"/>
-        </w:rPr>
-      </w:pPr>
-      <w:r>
-        <w:rPr/>
+        <w:rPr>
+          <w:lang w:val="pt-PT"/>
+        </w:rPr>
+      </w:r>
+    </w:p>
+    <w:p>
+      <w:pPr>
+        <w:pStyle w:val="CorpoA"/>
+        <w:shd w:val="clear" w:color="auto" w:fill="FFFFFF"/>
+        <w:jc w:val="both"/>
+        <w:rPr>
+          <w:lang w:val="pt-PT"/>
+        </w:rPr>
+      </w:pPr>
+      <w:r>
+        <w:rPr>
+          <w:lang w:val="pt-PT"/>
+        </w:rPr>
+      </w:r>
+    </w:p>
+    <w:p>
+      <w:pPr>
+        <w:pStyle w:val="CorpoA"/>
+        <w:shd w:val="clear" w:color="auto" w:fill="FFFFFF"/>
+        <w:jc w:val="both"/>
+        <w:rPr>
+          <w:lang w:val="pt-PT"/>
+        </w:rPr>
+      </w:pPr>
+      <w:r>
+        <w:rPr>
+          <w:lang w:val="pt-PT"/>
+        </w:rPr>
+      </w:r>
+    </w:p>
+    <w:p>
+      <w:pPr>
+        <w:pStyle w:val="CorpoA"/>
+        <w:shd w:val="clear" w:color="auto" w:fill="FFFFFF"/>
+        <w:jc w:val="both"/>
+        <w:rPr>
+          <w:lang w:val="pt-PT"/>
+        </w:rPr>
+      </w:pPr>
+      <w:r>
+        <w:rPr>
+          <w:lang w:val="pt-PT"/>
+        </w:rPr>
+      </w:r>
+    </w:p>
+    <w:p>
+      <w:pPr>
+        <w:pStyle w:val="CorpoA"/>
+        <w:shd w:val="clear" w:color="auto" w:fill="FFFFFF"/>
+        <w:jc w:val="both"/>
+        <w:rPr>
+          <w:lang w:val="pt-PT"/>
+        </w:rPr>
+      </w:pPr>
+      <w:r>
+        <w:rPr>
+          <w:lang w:val="pt-PT"/>
+        </w:rPr>
       </w:r>
     </w:p>
     <w:p>
@@ -1529,59 +1925,175 @@
       <w:bookmarkStart w:id="3" w:name="docs-internal-guid-bc187959-c956-947e-7da8-ca94e9c45607"/>
       <w:bookmarkEnd w:id="3"/>
       <w:r>
-        <w:rPr>
-          <w:lang w:val="pt-PT"/>
-        </w:rPr>
-        <w:drawing>
-          <wp:inline distT="0" distB="0" distL="0" distR="0">
-            <wp:extent cx="3657600" cy="3638550"/>
-            <wp:effectExtent l="0" t="0" r="0" b="0"/>
-            <wp:docPr id="8" name="Figura22" descr=""/>
-            <wp:cNvGraphicFramePr>
-              <a:graphicFrameLocks xmlns:a="http://schemas.openxmlformats.org/drawingml/2006/main" noChangeAspect="1"/>
-            </wp:cNvGraphicFramePr>
-            <a:graphic xmlns:a="http://schemas.openxmlformats.org/drawingml/2006/main">
-              <a:graphicData uri="http://schemas.openxmlformats.org/drawingml/2006/picture">
-                <pic:pic xmlns:pic="http://schemas.openxmlformats.org/drawingml/2006/picture">
-                  <pic:nvPicPr>
-                    <pic:cNvPr id="8" name="Figura22" descr=""/>
-                    <pic:cNvPicPr>
-                      <a:picLocks noChangeAspect="1" noChangeArrowheads="1"/>
-                    </pic:cNvPicPr>
-                  </pic:nvPicPr>
-                  <pic:blipFill>
-                    <a:blip r:embed="rId6"/>
-                    <a:stretch>
-                      <a:fillRect/>
-                    </a:stretch>
-                  </pic:blipFill>
-                  <pic:spPr bwMode="auto">
-                    <a:xfrm>
-                      <a:off x="0" y="0"/>
-                      <a:ext cx="3657600" cy="3638550"/>
-                    </a:xfrm>
-                    <a:prstGeom prst="rect">
-                      <a:avLst/>
-                    </a:prstGeom>
-                  </pic:spPr>
-                </pic:pic>
-              </a:graphicData>
-            </a:graphic>
-          </wp:inline>
-        </w:drawing>
-      </w:r>
-    </w:p>
-    <w:p>
-      <w:pPr>
-        <w:pStyle w:val="CorpoA"/>
-        <w:shd w:val="clear" w:color="auto" w:fill="FFFFFF"/>
-        <w:jc w:val="both"/>
-        <w:rPr>
-          <w:lang w:val="pt-PT"/>
-        </w:rPr>
-      </w:pPr>
-      <w:r>
-        <w:rPr/>
+        <w:rPr/>
+      </w:r>
+      <w:r>
+        <mc:AlternateContent>
+          <mc:Choice Requires="wps">
+            <w:drawing>
+              <wp:inline distT="0" distB="0" distL="0" distR="0">
+                <wp:extent cx="3657600" cy="3890010"/>
+                <wp:effectExtent l="0" t="0" r="0" b="0"/>
+                <wp:docPr id="14" name="Quadro9"/>
+                <a:graphic xmlns:a="http://schemas.openxmlformats.org/drawingml/2006/main">
+                  <a:graphicData uri="http://schemas.microsoft.com/office/word/2010/wordprocessingShape">
+                    <wps:wsp>
+                      <wps:cNvSpPr txBox="1"/>
+                      <wps:spPr>
+                        <a:xfrm>
+                          <a:off x="0" y="0"/>
+                          <a:ext cx="3657600" cy="3890010"/>
+                        </a:xfrm>
+                        <a:prstGeom prst="rect"/>
+                      </wps:spPr>
+                      <wps:txbx>
+                        <w:txbxContent>
+                          <w:p>
+                            <w:pPr>
+                              <w:pStyle w:val="Legenda"/>
+                              <w:suppressLineNumbers/>
+                              <w:shd w:val="clear" w:fill="FFFFFF"/>
+                              <w:spacing w:before="120" w:after="120"/>
+                              <w:rPr/>
+                            </w:pPr>
+                            <w:r>
+                              <w:rPr/>
+                              <w:drawing>
+                                <wp:inline distT="0" distB="0" distL="0" distR="0">
+                                  <wp:extent cx="3657600" cy="3638550"/>
+                                  <wp:effectExtent l="0" t="0" r="0" b="0"/>
+                                  <wp:docPr id="15" name="Figura22" descr=""/>
+                                  <wp:cNvGraphicFramePr>
+                                    <a:graphicFrameLocks xmlns:a="http://schemas.openxmlformats.org/drawingml/2006/main" noChangeAspect="1"/>
+                                  </wp:cNvGraphicFramePr>
+                                  <a:graphic xmlns:a="http://schemas.openxmlformats.org/drawingml/2006/main">
+                                    <a:graphicData uri="http://schemas.openxmlformats.org/drawingml/2006/picture">
+                                      <pic:pic xmlns:pic="http://schemas.openxmlformats.org/drawingml/2006/picture">
+                                        <pic:nvPicPr>
+                                          <pic:cNvPr id="15" name="Figura22" descr=""/>
+                                          <pic:cNvPicPr>
+                                            <a:picLocks noChangeAspect="1" noChangeArrowheads="1"/>
+                                          </pic:cNvPicPr>
+                                        </pic:nvPicPr>
+                                        <pic:blipFill>
+                                          <a:blip r:embed="rId6"/>
+                                          <a:stretch>
+                                            <a:fillRect/>
+                                          </a:stretch>
+                                        </pic:blipFill>
+                                        <pic:spPr bwMode="auto">
+                                          <a:xfrm>
+                                            <a:off x="0" y="0"/>
+                                            <a:ext cx="3657600" cy="3638550"/>
+                                          </a:xfrm>
+                                          <a:prstGeom prst="rect">
+                                            <a:avLst/>
+                                          </a:prstGeom>
+                                        </pic:spPr>
+                                      </pic:pic>
+                                    </a:graphicData>
+                                  </a:graphic>
+                                </wp:inline>
+                              </w:drawing>
+                            </w:r>
+                            <w:r>
+                              <w:rPr/>
+                              <w:br/>
+                              <w:t>Gráfico 05: mostra a média de acessos por turno.</w:t>
+                            </w:r>
+                          </w:p>
+                        </w:txbxContent>
+                      </wps:txbx>
+                      <wps:bodyPr anchor="t" lIns="0" tIns="0" rIns="0" bIns="0">
+                        <a:noAutofit/>
+                      </wps:bodyPr>
+                    </wps:wsp>
+                  </a:graphicData>
+                </a:graphic>
+              </wp:inline>
+            </w:drawing>
+          </mc:Choice>
+          <mc:Fallback>
+            <w:pict>
+              <v:rect style="position:absolute;rotation:0;width:288pt;height:306.3pt;mso-wrap-distance-left:0pt;mso-wrap-distance-right:0pt;mso-wrap-distance-top:0pt;mso-wrap-distance-bottom:0pt;margin-top:-306.3pt;mso-position-vertical:top;mso-position-vertical-relative:text;margin-left:0pt;mso-position-horizontal:center;mso-position-horizontal-relative:text">
+                <v:textbox inset="0in,0in,0in,0in">
+                  <w:txbxContent>
+                    <w:p>
+                      <w:pPr>
+                        <w:pStyle w:val="Legenda"/>
+                        <w:suppressLineNumbers/>
+                        <w:shd w:val="clear" w:fill="FFFFFF"/>
+                        <w:spacing w:before="120" w:after="120"/>
+                        <w:rPr/>
+                      </w:pPr>
+                      <w:r>
+                        <w:rPr/>
+                        <w:drawing>
+                          <wp:inline distT="0" distB="0" distL="0" distR="0">
+                            <wp:extent cx="3657600" cy="3638550"/>
+                            <wp:effectExtent l="0" t="0" r="0" b="0"/>
+                            <wp:docPr id="16" name="Figura22" descr=""/>
+                            <wp:cNvGraphicFramePr>
+                              <a:graphicFrameLocks xmlns:a="http://schemas.openxmlformats.org/drawingml/2006/main" noChangeAspect="1"/>
+                            </wp:cNvGraphicFramePr>
+                            <a:graphic xmlns:a="http://schemas.openxmlformats.org/drawingml/2006/main">
+                              <a:graphicData uri="http://schemas.openxmlformats.org/drawingml/2006/picture">
+                                <pic:pic xmlns:pic="http://schemas.openxmlformats.org/drawingml/2006/picture">
+                                  <pic:nvPicPr>
+                                    <pic:cNvPr id="16" name="Figura22" descr=""/>
+                                    <pic:cNvPicPr>
+                                      <a:picLocks noChangeAspect="1" noChangeArrowheads="1"/>
+                                    </pic:cNvPicPr>
+                                  </pic:nvPicPr>
+                                  <pic:blipFill>
+                                    <a:blip r:embed="rId6"/>
+                                    <a:stretch>
+                                      <a:fillRect/>
+                                    </a:stretch>
+                                  </pic:blipFill>
+                                  <pic:spPr bwMode="auto">
+                                    <a:xfrm>
+                                      <a:off x="0" y="0"/>
+                                      <a:ext cx="3657600" cy="3638550"/>
+                                    </a:xfrm>
+                                    <a:prstGeom prst="rect">
+                                      <a:avLst/>
+                                    </a:prstGeom>
+                                  </pic:spPr>
+                                </pic:pic>
+                              </a:graphicData>
+                            </a:graphic>
+                          </wp:inline>
+                        </w:drawing>
+                      </w:r>
+                      <w:r>
+                        <w:rPr/>
+                        <w:br/>
+                        <w:t>Gráfico 05: mostra a média de acessos por turno.</w:t>
+                      </w:r>
+                    </w:p>
+                  </w:txbxContent>
+                </v:textbox>
+                <w10:wrap type="square" side="largest"/>
+              </v:rect>
+            </w:pict>
+          </mc:Fallback>
+        </mc:AlternateContent>
+      </w:r>
+    </w:p>
+    <w:p>
+      <w:pPr>
+        <w:pStyle w:val="CorpoA"/>
+        <w:shd w:val="clear" w:color="auto" w:fill="FFFFFF"/>
+        <w:jc w:val="both"/>
+        <w:rPr>
+          <w:lang w:val="pt-PT"/>
+        </w:rPr>
+      </w:pPr>
+      <w:r>
+        <w:rPr>
+          <w:lang w:val="pt-PT"/>
+        </w:rPr>
       </w:r>
     </w:p>
     <w:p>
@@ -1747,43 +2259,159 @@
       </w:pPr>
       <w:r>
         <w:rPr/>
-        <w:drawing>
-          <wp:inline distT="0" distB="0" distL="0" distR="0">
-            <wp:extent cx="3545840" cy="3426460"/>
-            <wp:effectExtent l="0" t="0" r="0" b="0"/>
-            <wp:docPr id="9" name="Figura19" descr=""/>
-            <wp:cNvGraphicFramePr>
-              <a:graphicFrameLocks xmlns:a="http://schemas.openxmlformats.org/drawingml/2006/main" noChangeAspect="1"/>
-            </wp:cNvGraphicFramePr>
-            <a:graphic xmlns:a="http://schemas.openxmlformats.org/drawingml/2006/main">
-              <a:graphicData uri="http://schemas.openxmlformats.org/drawingml/2006/picture">
-                <pic:pic xmlns:pic="http://schemas.openxmlformats.org/drawingml/2006/picture">
-                  <pic:nvPicPr>
-                    <pic:cNvPr id="9" name="Figura19" descr=""/>
-                    <pic:cNvPicPr>
-                      <a:picLocks noChangeAspect="1" noChangeArrowheads="1"/>
-                    </pic:cNvPicPr>
-                  </pic:nvPicPr>
-                  <pic:blipFill>
-                    <a:blip r:embed="rId7"/>
-                    <a:stretch>
-                      <a:fillRect/>
-                    </a:stretch>
-                  </pic:blipFill>
-                  <pic:spPr bwMode="auto">
-                    <a:xfrm>
-                      <a:off x="0" y="0"/>
-                      <a:ext cx="3545840" cy="3426460"/>
-                    </a:xfrm>
-                    <a:prstGeom prst="rect">
-                      <a:avLst/>
-                    </a:prstGeom>
-                  </pic:spPr>
-                </pic:pic>
-              </a:graphicData>
-            </a:graphic>
-          </wp:inline>
-        </w:drawing>
+      </w:r>
+      <w:r>
+        <mc:AlternateContent>
+          <mc:Choice Requires="wps">
+            <w:drawing>
+              <wp:inline distT="0" distB="0" distL="0" distR="0">
+                <wp:extent cx="3545840" cy="3677920"/>
+                <wp:effectExtent l="0" t="0" r="0" b="0"/>
+                <wp:docPr id="17" name="Quadro10"/>
+                <a:graphic xmlns:a="http://schemas.openxmlformats.org/drawingml/2006/main">
+                  <a:graphicData uri="http://schemas.microsoft.com/office/word/2010/wordprocessingShape">
+                    <wps:wsp>
+                      <wps:cNvSpPr txBox="1"/>
+                      <wps:spPr>
+                        <a:xfrm>
+                          <a:off x="0" y="0"/>
+                          <a:ext cx="3545840" cy="3677920"/>
+                        </a:xfrm>
+                        <a:prstGeom prst="rect"/>
+                      </wps:spPr>
+                      <wps:txbx>
+                        <w:txbxContent>
+                          <w:p>
+                            <w:pPr>
+                              <w:pStyle w:val="Legenda"/>
+                              <w:suppressLineNumbers/>
+                              <w:shd w:val="clear" w:fill="FFFFFF"/>
+                              <w:spacing w:before="120" w:after="120"/>
+                              <w:rPr/>
+                            </w:pPr>
+                            <w:r>
+                              <w:rPr/>
+                              <w:drawing>
+                                <wp:inline distT="0" distB="0" distL="0" distR="0">
+                                  <wp:extent cx="3545840" cy="3426460"/>
+                                  <wp:effectExtent l="0" t="0" r="0" b="0"/>
+                                  <wp:docPr id="18" name="Figura19" descr=""/>
+                                  <wp:cNvGraphicFramePr>
+                                    <a:graphicFrameLocks xmlns:a="http://schemas.openxmlformats.org/drawingml/2006/main" noChangeAspect="1"/>
+                                  </wp:cNvGraphicFramePr>
+                                  <a:graphic xmlns:a="http://schemas.openxmlformats.org/drawingml/2006/main">
+                                    <a:graphicData uri="http://schemas.openxmlformats.org/drawingml/2006/picture">
+                                      <pic:pic xmlns:pic="http://schemas.openxmlformats.org/drawingml/2006/picture">
+                                        <pic:nvPicPr>
+                                          <pic:cNvPr id="18" name="Figura19" descr=""/>
+                                          <pic:cNvPicPr>
+                                            <a:picLocks noChangeAspect="1" noChangeArrowheads="1"/>
+                                          </pic:cNvPicPr>
+                                        </pic:nvPicPr>
+                                        <pic:blipFill>
+                                          <a:blip r:embed="rId7"/>
+                                          <a:stretch>
+                                            <a:fillRect/>
+                                          </a:stretch>
+                                        </pic:blipFill>
+                                        <pic:spPr bwMode="auto">
+                                          <a:xfrm>
+                                            <a:off x="0" y="0"/>
+                                            <a:ext cx="3545840" cy="3426460"/>
+                                          </a:xfrm>
+                                          <a:prstGeom prst="rect">
+                                            <a:avLst/>
+                                          </a:prstGeom>
+                                        </pic:spPr>
+                                      </pic:pic>
+                                    </a:graphicData>
+                                  </a:graphic>
+                                </wp:inline>
+                              </w:drawing>
+                            </w:r>
+                            <w:r>
+                              <w:rPr/>
+                              <w:br/>
+                              <w:t>Gráfico 06: Gráfico do silhouette 1.</w:t>
+                            </w:r>
+                          </w:p>
+                        </w:txbxContent>
+                      </wps:txbx>
+                      <wps:bodyPr anchor="t" lIns="0" tIns="0" rIns="0" bIns="0">
+                        <a:noAutofit/>
+                      </wps:bodyPr>
+                    </wps:wsp>
+                  </a:graphicData>
+                </a:graphic>
+              </wp:inline>
+            </w:drawing>
+          </mc:Choice>
+          <mc:Fallback>
+            <w:pict>
+              <v:rect style="position:absolute;rotation:0;width:279.2pt;height:289.6pt;mso-wrap-distance-left:0pt;mso-wrap-distance-right:0pt;mso-wrap-distance-top:0pt;mso-wrap-distance-bottom:0pt;margin-top:-289.6pt;mso-position-vertical:top;mso-position-vertical-relative:text;margin-left:0pt;mso-position-horizontal:center;mso-position-horizontal-relative:text">
+                <v:textbox inset="0in,0in,0in,0in">
+                  <w:txbxContent>
+                    <w:p>
+                      <w:pPr>
+                        <w:pStyle w:val="Legenda"/>
+                        <w:suppressLineNumbers/>
+                        <w:shd w:val="clear" w:fill="FFFFFF"/>
+                        <w:spacing w:before="120" w:after="120"/>
+                        <w:rPr/>
+                      </w:pPr>
+                      <w:r>
+                        <w:rPr/>
+                        <w:drawing>
+                          <wp:inline distT="0" distB="0" distL="0" distR="0">
+                            <wp:extent cx="3545840" cy="3426460"/>
+                            <wp:effectExtent l="0" t="0" r="0" b="0"/>
+                            <wp:docPr id="19" name="Figura19" descr=""/>
+                            <wp:cNvGraphicFramePr>
+                              <a:graphicFrameLocks xmlns:a="http://schemas.openxmlformats.org/drawingml/2006/main" noChangeAspect="1"/>
+                            </wp:cNvGraphicFramePr>
+                            <a:graphic xmlns:a="http://schemas.openxmlformats.org/drawingml/2006/main">
+                              <a:graphicData uri="http://schemas.openxmlformats.org/drawingml/2006/picture">
+                                <pic:pic xmlns:pic="http://schemas.openxmlformats.org/drawingml/2006/picture">
+                                  <pic:nvPicPr>
+                                    <pic:cNvPr id="19" name="Figura19" descr=""/>
+                                    <pic:cNvPicPr>
+                                      <a:picLocks noChangeAspect="1" noChangeArrowheads="1"/>
+                                    </pic:cNvPicPr>
+                                  </pic:nvPicPr>
+                                  <pic:blipFill>
+                                    <a:blip r:embed="rId7"/>
+                                    <a:stretch>
+                                      <a:fillRect/>
+                                    </a:stretch>
+                                  </pic:blipFill>
+                                  <pic:spPr bwMode="auto">
+                                    <a:xfrm>
+                                      <a:off x="0" y="0"/>
+                                      <a:ext cx="3545840" cy="3426460"/>
+                                    </a:xfrm>
+                                    <a:prstGeom prst="rect">
+                                      <a:avLst/>
+                                    </a:prstGeom>
+                                  </pic:spPr>
+                                </pic:pic>
+                              </a:graphicData>
+                            </a:graphic>
+                          </wp:inline>
+                        </w:drawing>
+                      </w:r>
+                      <w:r>
+                        <w:rPr/>
+                        <w:br/>
+                        <w:t>Gráfico 06: Gráfico do silhouette 1.</w:t>
+                      </w:r>
+                    </w:p>
+                  </w:txbxContent>
+                </v:textbox>
+                <w10:wrap type="square" side="largest"/>
+              </v:rect>
+            </w:pict>
+          </mc:Fallback>
+        </mc:AlternateContent>
       </w:r>
     </w:p>
     <w:p>
@@ -1812,43 +2440,159 @@
       <w:bookmarkEnd w:id="4"/>
       <w:r>
         <w:rPr/>
-        <w:drawing>
-          <wp:inline distT="0" distB="0" distL="0" distR="0">
-            <wp:extent cx="4800600" cy="4638675"/>
-            <wp:effectExtent l="0" t="0" r="0" b="0"/>
-            <wp:docPr id="10" name="Figura20" descr=""/>
-            <wp:cNvGraphicFramePr>
-              <a:graphicFrameLocks xmlns:a="http://schemas.openxmlformats.org/drawingml/2006/main" noChangeAspect="1"/>
-            </wp:cNvGraphicFramePr>
-            <a:graphic xmlns:a="http://schemas.openxmlformats.org/drawingml/2006/main">
-              <a:graphicData uri="http://schemas.openxmlformats.org/drawingml/2006/picture">
-                <pic:pic xmlns:pic="http://schemas.openxmlformats.org/drawingml/2006/picture">
-                  <pic:nvPicPr>
-                    <pic:cNvPr id="10" name="Figura20" descr=""/>
-                    <pic:cNvPicPr>
-                      <a:picLocks noChangeAspect="1" noChangeArrowheads="1"/>
-                    </pic:cNvPicPr>
-                  </pic:nvPicPr>
-                  <pic:blipFill>
-                    <a:blip r:embed="rId8"/>
-                    <a:stretch>
-                      <a:fillRect/>
-                    </a:stretch>
-                  </pic:blipFill>
-                  <pic:spPr bwMode="auto">
-                    <a:xfrm>
-                      <a:off x="0" y="0"/>
-                      <a:ext cx="4800600" cy="4638675"/>
-                    </a:xfrm>
-                    <a:prstGeom prst="rect">
-                      <a:avLst/>
-                    </a:prstGeom>
-                  </pic:spPr>
-                </pic:pic>
-              </a:graphicData>
-            </a:graphic>
-          </wp:inline>
-        </w:drawing>
+      </w:r>
+      <w:r>
+        <mc:AlternateContent>
+          <mc:Choice Requires="wps">
+            <w:drawing>
+              <wp:inline distT="0" distB="0" distL="0" distR="0">
+                <wp:extent cx="4461510" cy="4562475"/>
+                <wp:effectExtent l="0" t="0" r="0" b="0"/>
+                <wp:docPr id="20" name="Quadro11"/>
+                <a:graphic xmlns:a="http://schemas.openxmlformats.org/drawingml/2006/main">
+                  <a:graphicData uri="http://schemas.microsoft.com/office/word/2010/wordprocessingShape">
+                    <wps:wsp>
+                      <wps:cNvSpPr txBox="1"/>
+                      <wps:spPr>
+                        <a:xfrm>
+                          <a:off x="0" y="0"/>
+                          <a:ext cx="4461510" cy="4562475"/>
+                        </a:xfrm>
+                        <a:prstGeom prst="rect"/>
+                      </wps:spPr>
+                      <wps:txbx>
+                        <w:txbxContent>
+                          <w:p>
+                            <w:pPr>
+                              <w:pStyle w:val="Legenda"/>
+                              <w:suppressLineNumbers/>
+                              <w:shd w:val="clear" w:fill="FFFFFF"/>
+                              <w:spacing w:before="120" w:after="120"/>
+                              <w:rPr/>
+                            </w:pPr>
+                            <w:r>
+                              <w:rPr/>
+                              <w:drawing>
+                                <wp:inline distT="0" distB="0" distL="0" distR="0">
+                                  <wp:extent cx="4461510" cy="4311015"/>
+                                  <wp:effectExtent l="0" t="0" r="0" b="0"/>
+                                  <wp:docPr id="21" name="Figura20" descr=""/>
+                                  <wp:cNvGraphicFramePr>
+                                    <a:graphicFrameLocks xmlns:a="http://schemas.openxmlformats.org/drawingml/2006/main" noChangeAspect="1"/>
+                                  </wp:cNvGraphicFramePr>
+                                  <a:graphic xmlns:a="http://schemas.openxmlformats.org/drawingml/2006/main">
+                                    <a:graphicData uri="http://schemas.openxmlformats.org/drawingml/2006/picture">
+                                      <pic:pic xmlns:pic="http://schemas.openxmlformats.org/drawingml/2006/picture">
+                                        <pic:nvPicPr>
+                                          <pic:cNvPr id="21" name="Figura20" descr=""/>
+                                          <pic:cNvPicPr>
+                                            <a:picLocks noChangeAspect="1" noChangeArrowheads="1"/>
+                                          </pic:cNvPicPr>
+                                        </pic:nvPicPr>
+                                        <pic:blipFill>
+                                          <a:blip r:embed="rId8"/>
+                                          <a:stretch>
+                                            <a:fillRect/>
+                                          </a:stretch>
+                                        </pic:blipFill>
+                                        <pic:spPr bwMode="auto">
+                                          <a:xfrm>
+                                            <a:off x="0" y="0"/>
+                                            <a:ext cx="4461510" cy="4311015"/>
+                                          </a:xfrm>
+                                          <a:prstGeom prst="rect">
+                                            <a:avLst/>
+                                          </a:prstGeom>
+                                        </pic:spPr>
+                                      </pic:pic>
+                                    </a:graphicData>
+                                  </a:graphic>
+                                </wp:inline>
+                              </w:drawing>
+                            </w:r>
+                            <w:r>
+                              <w:rPr/>
+                              <w:br/>
+                              <w:t>Gráfico 07: Gráfico do K-means.</w:t>
+                            </w:r>
+                          </w:p>
+                        </w:txbxContent>
+                      </wps:txbx>
+                      <wps:bodyPr anchor="t" lIns="0" tIns="0" rIns="0" bIns="0">
+                        <a:noAutofit/>
+                      </wps:bodyPr>
+                    </wps:wsp>
+                  </a:graphicData>
+                </a:graphic>
+              </wp:inline>
+            </w:drawing>
+          </mc:Choice>
+          <mc:Fallback>
+            <w:pict>
+              <v:rect style="position:absolute;rotation:0;width:351.3pt;height:359.25pt;mso-wrap-distance-left:0pt;mso-wrap-distance-right:0pt;mso-wrap-distance-top:0pt;mso-wrap-distance-bottom:0pt;margin-top:-359.25pt;mso-position-vertical:top;mso-position-vertical-relative:text;margin-left:0pt;mso-position-horizontal:center;mso-position-horizontal-relative:text">
+                <v:textbox inset="0in,0in,0in,0in">
+                  <w:txbxContent>
+                    <w:p>
+                      <w:pPr>
+                        <w:pStyle w:val="Legenda"/>
+                        <w:suppressLineNumbers/>
+                        <w:shd w:val="clear" w:fill="FFFFFF"/>
+                        <w:spacing w:before="120" w:after="120"/>
+                        <w:rPr/>
+                      </w:pPr>
+                      <w:r>
+                        <w:rPr/>
+                        <w:drawing>
+                          <wp:inline distT="0" distB="0" distL="0" distR="0">
+                            <wp:extent cx="4461510" cy="4311015"/>
+                            <wp:effectExtent l="0" t="0" r="0" b="0"/>
+                            <wp:docPr id="22" name="Figura20" descr=""/>
+                            <wp:cNvGraphicFramePr>
+                              <a:graphicFrameLocks xmlns:a="http://schemas.openxmlformats.org/drawingml/2006/main" noChangeAspect="1"/>
+                            </wp:cNvGraphicFramePr>
+                            <a:graphic xmlns:a="http://schemas.openxmlformats.org/drawingml/2006/main">
+                              <a:graphicData uri="http://schemas.openxmlformats.org/drawingml/2006/picture">
+                                <pic:pic xmlns:pic="http://schemas.openxmlformats.org/drawingml/2006/picture">
+                                  <pic:nvPicPr>
+                                    <pic:cNvPr id="22" name="Figura20" descr=""/>
+                                    <pic:cNvPicPr>
+                                      <a:picLocks noChangeAspect="1" noChangeArrowheads="1"/>
+                                    </pic:cNvPicPr>
+                                  </pic:nvPicPr>
+                                  <pic:blipFill>
+                                    <a:blip r:embed="rId8"/>
+                                    <a:stretch>
+                                      <a:fillRect/>
+                                    </a:stretch>
+                                  </pic:blipFill>
+                                  <pic:spPr bwMode="auto">
+                                    <a:xfrm>
+                                      <a:off x="0" y="0"/>
+                                      <a:ext cx="4461510" cy="4311015"/>
+                                    </a:xfrm>
+                                    <a:prstGeom prst="rect">
+                                      <a:avLst/>
+                                    </a:prstGeom>
+                                  </pic:spPr>
+                                </pic:pic>
+                              </a:graphicData>
+                            </a:graphic>
+                          </wp:inline>
+                        </w:drawing>
+                      </w:r>
+                      <w:r>
+                        <w:rPr/>
+                        <w:br/>
+                        <w:t>Gráfico 07: Gráfico do K-means.</w:t>
+                      </w:r>
+                    </w:p>
+                  </w:txbxContent>
+                </v:textbox>
+                <w10:wrap type="square" side="largest"/>
+              </v:rect>
+            </w:pict>
+          </mc:Fallback>
+        </mc:AlternateContent>
       </w:r>
     </w:p>
     <w:p>
@@ -1916,7 +2660,7 @@
           <wp:inline distT="0" distB="0" distL="0" distR="0">
             <wp:extent cx="5734050" cy="1285875"/>
             <wp:effectExtent l="0" t="0" r="0" b="0"/>
-            <wp:docPr id="11" name="Figura7" descr=""/>
+            <wp:docPr id="23" name="Figura7" descr=""/>
             <wp:cNvGraphicFramePr>
               <a:graphicFrameLocks xmlns:a="http://schemas.openxmlformats.org/drawingml/2006/main" noChangeAspect="1"/>
             </wp:cNvGraphicFramePr>
@@ -1924,7 +2668,7 @@
               <a:graphicData uri="http://schemas.openxmlformats.org/drawingml/2006/picture">
                 <pic:pic xmlns:pic="http://schemas.openxmlformats.org/drawingml/2006/picture">
                   <pic:nvPicPr>
-                    <pic:cNvPr id="11" name="Figura7" descr=""/>
+                    <pic:cNvPr id="23" name="Figura7" descr=""/>
                     <pic:cNvPicPr>
                       <a:picLocks noChangeAspect="1" noChangeArrowheads="1"/>
                     </pic:cNvPicPr>
@@ -1994,34 +2738,15 @@
         <w:jc w:val="both"/>
         <w:rPr/>
       </w:pPr>
-      <w:bookmarkStart w:id="7" w:name="docs-internal-guid-bc187959-c911-6ca7-3e8f-9a15354cf787"/>
-      <w:bookmarkStart w:id="8" w:name="docs-internal-guid-bc187959-c912-6836-0bd8-0a72925592fb"/>
-      <w:bookmarkEnd w:id="7"/>
-      <w:bookmarkEnd w:id="8"/>
-      <w:r>
-        <w:rPr>
-          <w:lang w:val="pt-PT"/>
-        </w:rPr>
-        <w:tab/>
-      </w:r>
-      <w:r>
-        <w:rPr>
-          <w:caps w:val="false"/>
-          <w:smallCaps w:val="false"/>
-          <w:strike w:val="false"/>
-          <w:dstrike w:val="false"/>
-          <w:color w:val="000000"/>
-          <w:u w:val="none" w:color="00000A"/>
-          <w:effect w:val="none"/>
-          <w:lang w:val="pt-PT"/>
-        </w:rPr>
-        <w:br/>
-      </w:r>
+      <w:bookmarkStart w:id="9" w:name="docs-internal-guid-bc187959-c912-6836-0bd8-0a72925592fb"/>
+      <w:bookmarkStart w:id="10" w:name="docs-internal-guid-bc187959-c911-6ca7-3e8f-9a15354cf787"/>
+      <w:bookmarkEnd w:id="9"/>
+      <w:bookmarkEnd w:id="10"/>
       <w:r>
         <mc:AlternateContent>
           <mc:Choice Requires="wps">
             <w:drawing>
-              <wp:anchor behindDoc="0" distT="0" distB="0" distL="0" distR="0" simplePos="0" locked="0" layoutInCell="1" allowOverlap="1" relativeHeight="10">
+              <wp:anchor behindDoc="0" distT="0" distB="0" distL="0" distR="0" simplePos="0" locked="0" layoutInCell="1" allowOverlap="1" relativeHeight="3">
                 <wp:simplePos x="0" y="0"/>
                 <wp:positionH relativeFrom="column">
                   <wp:posOffset>-635</wp:posOffset>
@@ -2029,21 +2754,33 @@
                 <wp:positionV relativeFrom="paragraph">
                   <wp:posOffset>277495</wp:posOffset>
                 </wp:positionV>
-                <wp:extent cx="2887980" cy="4244340"/>
+                <wp:extent cx="2888615" cy="4244975"/>
                 <wp:effectExtent l="0" t="0" r="0" b="0"/>
                 <wp:wrapNone/>
-                <wp:docPr id="12" name="Quadro3"/>
+                <wp:docPr id="24" name="Quadro3"/>
                 <a:graphic xmlns:a="http://schemas.openxmlformats.org/drawingml/2006/main">
                   <a:graphicData uri="http://schemas.microsoft.com/office/word/2010/wordprocessingShape">
                     <wps:wsp>
-                      <wps:cNvSpPr txBox="1"/>
+                      <wps:cNvSpPr/>
                       <wps:spPr>
                         <a:xfrm>
                           <a:off x="0" y="0"/>
-                          <a:ext cx="2887980" cy="4244340"/>
+                          <a:ext cx="2887920" cy="4244400"/>
                         </a:xfrm>
-                        <a:prstGeom prst="rect"/>
+                        <a:prstGeom prst="rect">
+                          <a:avLst/>
+                        </a:prstGeom>
+                        <a:noFill/>
+                        <a:ln>
+                          <a:noFill/>
+                        </a:ln>
                       </wps:spPr>
+                      <wps:style>
+                        <a:lnRef idx="0"/>
+                        <a:fillRef idx="0"/>
+                        <a:effectRef idx="0"/>
+                        <a:fontRef idx="minor"/>
+                      </wps:style>
                       <wps:txbx>
                         <w:txbxContent>
                           <w:p>
@@ -2054,15 +2791,15 @@
                               <w:spacing w:before="120" w:after="120"/>
                               <w:rPr/>
                             </w:pPr>
-                            <w:bookmarkStart w:id="9" w:name="docs-internal-guid-bc187959-c919-58c8-9d23-8a8a4c7878e7"/>
-                            <w:bookmarkEnd w:id="9"/>
+                            <w:bookmarkStart w:id="7" w:name="docs-internal-guid-bc187959-c919-58c8-9d23-8a8a4c7878e7"/>
+                            <w:bookmarkEnd w:id="7"/>
                             <w:r>
                               <w:rPr/>
                               <w:drawing>
                                 <wp:inline distT="0" distB="0" distL="0" distR="0">
                                   <wp:extent cx="2886075" cy="3990975"/>
                                   <wp:effectExtent l="0" t="0" r="0" b="0"/>
-                                  <wp:docPr id="13" name="Figura13" descr=""/>
+                                  <wp:docPr id="26" name="Figura13" descr=""/>
                                   <wp:cNvGraphicFramePr>
                                     <a:graphicFrameLocks xmlns:a="http://schemas.openxmlformats.org/drawingml/2006/main" noChangeAspect="1"/>
                                   </wp:cNvGraphicFramePr>
@@ -2070,7 +2807,7 @@
                                     <a:graphicData uri="http://schemas.openxmlformats.org/drawingml/2006/picture">
                                       <pic:pic xmlns:pic="http://schemas.openxmlformats.org/drawingml/2006/picture">
                                         <pic:nvPicPr>
-                                          <pic:cNvPr id="13" name="Figura13" descr=""/>
+                                          <pic:cNvPr id="26" name="Figura13" descr=""/>
                                           <pic:cNvPicPr>
                                             <a:picLocks noChangeAspect="1" noChangeArrowheads="1"/>
                                           </pic:cNvPicPr>
@@ -2104,7 +2841,7 @@
                           </w:p>
                         </w:txbxContent>
                       </wps:txbx>
-                      <wps:bodyPr anchor="t" lIns="53975" tIns="53975" rIns="53975" bIns="53975">
+                      <wps:bodyPr lIns="90000" rIns="90000" tIns="45000" bIns="45000">
                         <a:noAutofit/>
                       </wps:bodyPr>
                     </wps:wsp>
@@ -2115,8 +2852,11 @@
           </mc:Choice>
           <mc:Fallback>
             <w:pict>
-              <v:rect style="position:absolute;rotation:0;width:227.4pt;height:334.2pt;mso-wrap-distance-left:5.7pt;mso-wrap-distance-right:5.7pt;mso-wrap-distance-top:5.7pt;mso-wrap-distance-bottom:5.7pt;margin-top:21.85pt;mso-position-vertical-relative:text;margin-left:-0.05pt;mso-position-horizontal-relative:text">
-                <v:textbox inset="0.0590277777777778in,0.0590277777777778in,0.0590277777777778in,0.0590277777777778in">
+              <v:rect id="shape_0" ID="Quadro3" stroked="f" style="position:absolute;margin-left:-0.05pt;margin-top:21.85pt;width:227.35pt;height:334.15pt">
+                <w10:wrap type="square"/>
+                <v:fill o:detectmouseclick="t" on="false"/>
+                <v:stroke color="#3465a4" joinstyle="round" endcap="flat"/>
+                <v:textbox>
                   <w:txbxContent>
                     <w:p>
                       <w:pPr>
@@ -2126,15 +2866,15 @@
                         <w:spacing w:before="120" w:after="120"/>
                         <w:rPr/>
                       </w:pPr>
-                      <w:bookmarkStart w:id="10" w:name="docs-internal-guid-bc187959-c919-58c8-9d23-8a8a4c7878e7"/>
-                      <w:bookmarkEnd w:id="10"/>
+                      <w:bookmarkStart w:id="8" w:name="docs-internal-guid-bc187959-c919-58c8-9d23-8a8a4c7878e7"/>
+                      <w:bookmarkEnd w:id="8"/>
                       <w:r>
                         <w:rPr/>
                         <w:drawing>
                           <wp:inline distT="0" distB="0" distL="0" distR="0">
                             <wp:extent cx="2886075" cy="3990975"/>
                             <wp:effectExtent l="0" t="0" r="0" b="0"/>
-                            <wp:docPr id="14" name="Figura13" descr=""/>
+                            <wp:docPr id="27" name="Figura13" descr=""/>
                             <wp:cNvGraphicFramePr>
                               <a:graphicFrameLocks xmlns:a="http://schemas.openxmlformats.org/drawingml/2006/main" noChangeAspect="1"/>
                             </wp:cNvGraphicFramePr>
@@ -2142,7 +2882,7 @@
                               <a:graphicData uri="http://schemas.openxmlformats.org/drawingml/2006/picture">
                                 <pic:pic xmlns:pic="http://schemas.openxmlformats.org/drawingml/2006/picture">
                                   <pic:nvPicPr>
-                                    <pic:cNvPr id="14" name="Figura13" descr=""/>
+                                    <pic:cNvPr id="27" name="Figura13" descr=""/>
                                     <pic:cNvPicPr>
                                       <a:picLocks noChangeAspect="1" noChangeArrowheads="1"/>
                                     </pic:cNvPicPr>
@@ -2181,12 +2921,13 @@
           </mc:Fallback>
         </mc:AlternateContent>
       </w:r>
-    </w:p>
-    <w:p>
-      <w:pPr>
-        <w:pStyle w:val="Corpodetexto"/>
-        <w:shd w:val="clear" w:color="auto" w:fill="FFFFFF"/>
-        <w:jc w:val="both"/>
+      <w:r>
+        <w:rPr>
+          <w:lang w:val="pt-PT"/>
+        </w:rPr>
+        <w:tab/>
+      </w:r>
+      <w:r>
         <w:rPr>
           <w:caps w:val="false"/>
           <w:smallCaps w:val="false"/>
@@ -2197,9 +2938,7 @@
           <w:effect w:val="none"/>
           <w:lang w:val="pt-PT"/>
         </w:rPr>
-      </w:pPr>
-      <w:r>
-        <w:rPr/>
+        <w:br/>
       </w:r>
     </w:p>
     <w:p>
@@ -2219,14 +2958,6 @@
         </w:rPr>
       </w:pPr>
       <w:r>
-        <w:rPr/>
-      </w:r>
-    </w:p>
-    <w:p>
-      <w:pPr>
-        <w:pStyle w:val="Corpodetexto"/>
-        <w:shd w:val="clear" w:color="auto" w:fill="FFFFFF"/>
-        <w:jc w:val="both"/>
         <w:rPr>
           <w:caps w:val="false"/>
           <w:smallCaps w:val="false"/>
@@ -2237,9 +2968,6 @@
           <w:effect w:val="none"/>
           <w:lang w:val="pt-PT"/>
         </w:rPr>
-      </w:pPr>
-      <w:r>
-        <w:rPr/>
       </w:r>
     </w:p>
     <w:p>
@@ -2259,14 +2987,6 @@
         </w:rPr>
       </w:pPr>
       <w:r>
-        <w:rPr/>
-      </w:r>
-    </w:p>
-    <w:p>
-      <w:pPr>
-        <w:pStyle w:val="Corpodetexto"/>
-        <w:shd w:val="clear" w:color="auto" w:fill="FFFFFF"/>
-        <w:jc w:val="both"/>
         <w:rPr>
           <w:caps w:val="false"/>
           <w:smallCaps w:val="false"/>
@@ -2277,9 +2997,6 @@
           <w:effect w:val="none"/>
           <w:lang w:val="pt-PT"/>
         </w:rPr>
-      </w:pPr>
-      <w:r>
-        <w:rPr/>
       </w:r>
     </w:p>
     <w:p>
@@ -2299,14 +3016,6 @@
         </w:rPr>
       </w:pPr>
       <w:r>
-        <w:rPr/>
-      </w:r>
-    </w:p>
-    <w:p>
-      <w:pPr>
-        <w:pStyle w:val="Corpodetexto"/>
-        <w:shd w:val="clear" w:color="auto" w:fill="FFFFFF"/>
-        <w:jc w:val="both"/>
         <w:rPr>
           <w:caps w:val="false"/>
           <w:smallCaps w:val="false"/>
@@ -2317,9 +3026,6 @@
           <w:effect w:val="none"/>
           <w:lang w:val="pt-PT"/>
         </w:rPr>
-      </w:pPr>
-      <w:r>
-        <w:rPr/>
       </w:r>
     </w:p>
     <w:p>
@@ -2339,14 +3045,6 @@
         </w:rPr>
       </w:pPr>
       <w:r>
-        <w:rPr/>
-      </w:r>
-    </w:p>
-    <w:p>
-      <w:pPr>
-        <w:pStyle w:val="Corpodetexto"/>
-        <w:shd w:val="clear" w:color="auto" w:fill="FFFFFF"/>
-        <w:jc w:val="both"/>
         <w:rPr>
           <w:caps w:val="false"/>
           <w:smallCaps w:val="false"/>
@@ -2357,9 +3055,6 @@
           <w:effect w:val="none"/>
           <w:lang w:val="pt-PT"/>
         </w:rPr>
-      </w:pPr>
-      <w:r>
-        <w:rPr/>
       </w:r>
     </w:p>
     <w:p>
@@ -2379,14 +3074,6 @@
         </w:rPr>
       </w:pPr>
       <w:r>
-        <w:rPr/>
-      </w:r>
-    </w:p>
-    <w:p>
-      <w:pPr>
-        <w:pStyle w:val="Corpodetexto"/>
-        <w:shd w:val="clear" w:color="auto" w:fill="FFFFFF"/>
-        <w:jc w:val="both"/>
         <w:rPr>
           <w:caps w:val="false"/>
           <w:smallCaps w:val="false"/>
@@ -2397,9 +3084,6 @@
           <w:effect w:val="none"/>
           <w:lang w:val="pt-PT"/>
         </w:rPr>
-      </w:pPr>
-      <w:r>
-        <w:rPr/>
       </w:r>
     </w:p>
     <w:p>
@@ -2419,14 +3103,6 @@
         </w:rPr>
       </w:pPr>
       <w:r>
-        <w:rPr/>
-      </w:r>
-    </w:p>
-    <w:p>
-      <w:pPr>
-        <w:pStyle w:val="Corpodetexto"/>
-        <w:shd w:val="clear" w:color="auto" w:fill="FFFFFF"/>
-        <w:jc w:val="both"/>
         <w:rPr>
           <w:caps w:val="false"/>
           <w:smallCaps w:val="false"/>
@@ -2437,9 +3113,6 @@
           <w:effect w:val="none"/>
           <w:lang w:val="pt-PT"/>
         </w:rPr>
-      </w:pPr>
-      <w:r>
-        <w:rPr/>
       </w:r>
     </w:p>
     <w:p>
@@ -2459,13 +3132,225 @@
         </w:rPr>
       </w:pPr>
       <w:r>
-        <w:rPr/>
-      </w:r>
-    </w:p>
-    <w:p>
-      <w:pPr>
-        <w:pStyle w:val="CorpoA"/>
-        <w:shd w:fill="FFFFFF" w:val="clear"/>
+        <w:rPr>
+          <w:caps w:val="false"/>
+          <w:smallCaps w:val="false"/>
+          <w:strike w:val="false"/>
+          <w:dstrike w:val="false"/>
+          <w:color w:val="000000"/>
+          <w:u w:val="none" w:color="00000A"/>
+          <w:effect w:val="none"/>
+          <w:lang w:val="pt-PT"/>
+        </w:rPr>
+      </w:r>
+    </w:p>
+    <w:p>
+      <w:pPr>
+        <w:pStyle w:val="Corpodetexto"/>
+        <w:shd w:val="clear" w:color="auto" w:fill="FFFFFF"/>
+        <w:jc w:val="both"/>
+        <w:rPr>
+          <w:caps w:val="false"/>
+          <w:smallCaps w:val="false"/>
+          <w:strike w:val="false"/>
+          <w:dstrike w:val="false"/>
+          <w:color w:val="000000"/>
+          <w:u w:val="none" w:color="00000A"/>
+          <w:effect w:val="none"/>
+          <w:lang w:val="pt-PT"/>
+        </w:rPr>
+      </w:pPr>
+      <w:r>
+        <w:rPr>
+          <w:caps w:val="false"/>
+          <w:smallCaps w:val="false"/>
+          <w:strike w:val="false"/>
+          <w:dstrike w:val="false"/>
+          <w:color w:val="000000"/>
+          <w:u w:val="none" w:color="00000A"/>
+          <w:effect w:val="none"/>
+          <w:lang w:val="pt-PT"/>
+        </w:rPr>
+      </w:r>
+    </w:p>
+    <w:p>
+      <w:pPr>
+        <w:pStyle w:val="Corpodetexto"/>
+        <w:shd w:val="clear" w:color="auto" w:fill="FFFFFF"/>
+        <w:jc w:val="both"/>
+        <w:rPr>
+          <w:caps w:val="false"/>
+          <w:smallCaps w:val="false"/>
+          <w:strike w:val="false"/>
+          <w:dstrike w:val="false"/>
+          <w:color w:val="000000"/>
+          <w:u w:val="none" w:color="00000A"/>
+          <w:effect w:val="none"/>
+          <w:lang w:val="pt-PT"/>
+        </w:rPr>
+      </w:pPr>
+      <w:r>
+        <w:rPr>
+          <w:caps w:val="false"/>
+          <w:smallCaps w:val="false"/>
+          <w:strike w:val="false"/>
+          <w:dstrike w:val="false"/>
+          <w:color w:val="000000"/>
+          <w:u w:val="none" w:color="00000A"/>
+          <w:effect w:val="none"/>
+          <w:lang w:val="pt-PT"/>
+        </w:rPr>
+      </w:r>
+    </w:p>
+    <w:p>
+      <w:pPr>
+        <w:pStyle w:val="Corpodetexto"/>
+        <w:shd w:val="clear" w:color="auto" w:fill="FFFFFF"/>
+        <w:jc w:val="both"/>
+        <w:rPr>
+          <w:caps w:val="false"/>
+          <w:smallCaps w:val="false"/>
+          <w:strike w:val="false"/>
+          <w:dstrike w:val="false"/>
+          <w:color w:val="000000"/>
+          <w:u w:val="none" w:color="00000A"/>
+          <w:effect w:val="none"/>
+          <w:lang w:val="pt-PT"/>
+        </w:rPr>
+      </w:pPr>
+      <w:r>
+        <w:rPr>
+          <w:caps w:val="false"/>
+          <w:smallCaps w:val="false"/>
+          <w:strike w:val="false"/>
+          <w:dstrike w:val="false"/>
+          <w:color w:val="000000"/>
+          <w:u w:val="none" w:color="00000A"/>
+          <w:effect w:val="none"/>
+          <w:lang w:val="pt-PT"/>
+        </w:rPr>
+      </w:r>
+    </w:p>
+    <w:p>
+      <w:pPr>
+        <w:pStyle w:val="Corpodetexto"/>
+        <w:shd w:val="clear" w:color="auto" w:fill="FFFFFF"/>
+        <w:jc w:val="both"/>
+        <w:rPr>
+          <w:caps w:val="false"/>
+          <w:smallCaps w:val="false"/>
+          <w:strike w:val="false"/>
+          <w:dstrike w:val="false"/>
+          <w:color w:val="000000"/>
+          <w:u w:val="none" w:color="00000A"/>
+          <w:effect w:val="none"/>
+          <w:lang w:val="pt-PT"/>
+        </w:rPr>
+      </w:pPr>
+      <w:r>
+        <w:rPr>
+          <w:caps w:val="false"/>
+          <w:smallCaps w:val="false"/>
+          <w:strike w:val="false"/>
+          <w:dstrike w:val="false"/>
+          <w:color w:val="000000"/>
+          <w:u w:val="none" w:color="00000A"/>
+          <w:effect w:val="none"/>
+          <w:lang w:val="pt-PT"/>
+        </w:rPr>
+      </w:r>
+    </w:p>
+    <w:p>
+      <w:pPr>
+        <w:pStyle w:val="Corpodetexto"/>
+        <w:shd w:val="clear" w:color="auto" w:fill="FFFFFF"/>
+        <w:jc w:val="both"/>
+        <w:rPr>
+          <w:caps w:val="false"/>
+          <w:smallCaps w:val="false"/>
+          <w:strike w:val="false"/>
+          <w:dstrike w:val="false"/>
+          <w:color w:val="000000"/>
+          <w:u w:val="none" w:color="00000A"/>
+          <w:effect w:val="none"/>
+          <w:lang w:val="pt-PT"/>
+        </w:rPr>
+      </w:pPr>
+      <w:r>
+        <w:rPr>
+          <w:caps w:val="false"/>
+          <w:smallCaps w:val="false"/>
+          <w:strike w:val="false"/>
+          <w:dstrike w:val="false"/>
+          <w:color w:val="000000"/>
+          <w:u w:val="none" w:color="00000A"/>
+          <w:effect w:val="none"/>
+          <w:lang w:val="pt-PT"/>
+        </w:rPr>
+      </w:r>
+    </w:p>
+    <w:p>
+      <w:pPr>
+        <w:pStyle w:val="Corpodetexto"/>
+        <w:shd w:val="clear" w:color="auto" w:fill="FFFFFF"/>
+        <w:jc w:val="both"/>
+        <w:rPr>
+          <w:caps w:val="false"/>
+          <w:smallCaps w:val="false"/>
+          <w:strike w:val="false"/>
+          <w:dstrike w:val="false"/>
+          <w:color w:val="000000"/>
+          <w:u w:val="none" w:color="00000A"/>
+          <w:effect w:val="none"/>
+          <w:lang w:val="pt-PT"/>
+        </w:rPr>
+      </w:pPr>
+      <w:r>
+        <w:rPr>
+          <w:caps w:val="false"/>
+          <w:smallCaps w:val="false"/>
+          <w:strike w:val="false"/>
+          <w:dstrike w:val="false"/>
+          <w:color w:val="000000"/>
+          <w:u w:val="none" w:color="00000A"/>
+          <w:effect w:val="none"/>
+          <w:lang w:val="pt-PT"/>
+        </w:rPr>
+      </w:r>
+    </w:p>
+    <w:p>
+      <w:pPr>
+        <w:pStyle w:val="Corpodetexto"/>
+        <w:shd w:val="clear" w:color="auto" w:fill="FFFFFF"/>
+        <w:jc w:val="both"/>
+        <w:rPr>
+          <w:caps w:val="false"/>
+          <w:smallCaps w:val="false"/>
+          <w:strike w:val="false"/>
+          <w:dstrike w:val="false"/>
+          <w:color w:val="000000"/>
+          <w:u w:val="none" w:color="00000A"/>
+          <w:effect w:val="none"/>
+          <w:lang w:val="pt-PT"/>
+        </w:rPr>
+      </w:pPr>
+      <w:r>
+        <w:rPr>
+          <w:caps w:val="false"/>
+          <w:smallCaps w:val="false"/>
+          <w:strike w:val="false"/>
+          <w:dstrike w:val="false"/>
+          <w:color w:val="000000"/>
+          <w:u w:val="none" w:color="00000A"/>
+          <w:effect w:val="none"/>
+          <w:lang w:val="pt-PT"/>
+        </w:rPr>
+      </w:r>
+    </w:p>
+    <w:p>
+      <w:pPr>
+        <w:pStyle w:val="CorpoA"/>
+        <w:shd w:val="clear" w:fill="FFFFFF"/>
         <w:rPr/>
       </w:pPr>
       <w:r>
@@ -2489,7 +3374,7 @@
     <w:p>
       <w:pPr>
         <w:pStyle w:val="CorpoA"/>
-        <w:shd w:fill="FFFFFF" w:val="clear"/>
+        <w:shd w:val="clear" w:fill="FFFFFF"/>
         <w:rPr/>
       </w:pPr>
       <w:r>
@@ -2510,7 +3395,6 @@
       </w:r>
       <w:r>
         <w:rPr>
-          <w:rFonts w:ascii="Arial" w:hAnsi="Arial"/>
           <w:b w:val="false"/>
           <w:i w:val="false"/>
           <w:caps w:val="false"/>
@@ -2587,15 +3471,16 @@
           <w:effect w:val="none"/>
         </w:rPr>
       </w:pPr>
+      <w:r/>
       <w:r>
         <w:rPr/>
         <mc:AlternateContent>
           <mc:Choice Requires="wps">
             <w:drawing>
               <wp:inline distT="0" distB="0" distL="0" distR="0">
-                <wp:extent cx="2839720" cy="4324350"/>
+                <wp:extent cx="2840355" cy="4324985"/>
                 <wp:effectExtent l="0" t="0" r="0" b="0"/>
-                <wp:docPr id="15" name=""/>
+                <wp:docPr id="28" name=""/>
                 <a:graphic xmlns:a="http://schemas.openxmlformats.org/drawingml/2006/main">
                   <a:graphicData uri="http://schemas.microsoft.com/office/word/2010/wordprocessingShape">
                     <wps:wsp>
@@ -2603,7 +3488,7 @@
                       <wps:spPr>
                         <a:xfrm>
                           <a:off x="0" y="0"/>
-                          <a:ext cx="2838960" cy="4323600"/>
+                          <a:ext cx="2839680" cy="4324320"/>
                         </a:xfrm>
                         <a:prstGeom prst="rect">
                           <a:avLst/>
@@ -2629,8 +3514,8 @@
                               <w:spacing w:before="120" w:after="120"/>
                               <w:rPr/>
                             </w:pPr>
-                            <w:bookmarkStart w:id="11" w:name="docs-internal-guid-bc187959-c91c-0707-6e0d-661a81ebfc23"/>
-                            <w:bookmarkStart w:id="12" w:name="docs-internal-guid-bc187959-c912-ce4c-8a8e-3462dedcc271"/>
+                            <w:bookmarkStart w:id="11" w:name="docs-internal-guid-bc187959-c912-ce4c-8a8e-3462dedcc271"/>
+                            <w:bookmarkStart w:id="12" w:name="docs-internal-guid-bc187959-c91c-0707-6e0d-661a81ebfc23"/>
                             <w:bookmarkEnd w:id="11"/>
                             <w:bookmarkEnd w:id="12"/>
                             <w:r>
@@ -2639,7 +3524,7 @@
                                 <wp:inline distT="0" distB="0" distL="0" distR="0">
                                   <wp:extent cx="2809240" cy="3895725"/>
                                   <wp:effectExtent l="0" t="0" r="0" b="0"/>
-                                  <wp:docPr id="17" name="Figura9" descr=""/>
+                                  <wp:docPr id="30" name="Figura9" descr=""/>
                                   <wp:cNvGraphicFramePr>
                                     <a:graphicFrameLocks xmlns:a="http://schemas.openxmlformats.org/drawingml/2006/main" noChangeAspect="1"/>
                                   </wp:cNvGraphicFramePr>
@@ -2647,7 +3532,7 @@
                                     <a:graphicData uri="http://schemas.openxmlformats.org/drawingml/2006/picture">
                                       <pic:pic xmlns:pic="http://schemas.openxmlformats.org/drawingml/2006/picture">
                                         <pic:nvPicPr>
-                                          <pic:cNvPr id="17" name="Figura9" descr=""/>
+                                          <pic:cNvPr id="30" name="Figura9" descr=""/>
                                           <pic:cNvPicPr>
                                             <a:picLocks noChangeAspect="1" noChangeArrowheads="1"/>
                                           </pic:cNvPicPr>
@@ -2692,7 +3577,7 @@
           </mc:Choice>
           <mc:Fallback>
             <w:pict>
-              <v:rect id="shape_0" stroked="f" style="position:absolute;margin-left:0pt;margin-top:0pt;width:223.5pt;height:340.4pt">
+              <v:rect id="shape_0" stroked="f" style="position:absolute;margin-left:0pt;margin-top:0pt;width:223.55pt;height:340.45pt">
                 <w10:wrap type="square"/>
                 <v:fill o:detectmouseclick="t" on="false"/>
                 <v:stroke color="#3465a4" joinstyle="round" endcap="flat"/>
@@ -2706,8 +3591,8 @@
                         <w:spacing w:before="120" w:after="120"/>
                         <w:rPr/>
                       </w:pPr>
-                      <w:bookmarkStart w:id="13" w:name="docs-internal-guid-bc187959-c91c-0707-6e0d-661a81ebfc23"/>
-                      <w:bookmarkStart w:id="14" w:name="docs-internal-guid-bc187959-c912-ce4c-8a8e-3462dedcc271"/>
+                      <w:bookmarkStart w:id="13" w:name="docs-internal-guid-bc187959-c912-ce4c-8a8e-3462dedcc271"/>
+                      <w:bookmarkStart w:id="14" w:name="docs-internal-guid-bc187959-c91c-0707-6e0d-661a81ebfc23"/>
                       <w:bookmarkEnd w:id="13"/>
                       <w:bookmarkEnd w:id="14"/>
                       <w:r>
@@ -2716,7 +3601,7 @@
                           <wp:inline distT="0" distB="0" distL="0" distR="0">
                             <wp:extent cx="2809240" cy="3895725"/>
                             <wp:effectExtent l="0" t="0" r="0" b="0"/>
-                            <wp:docPr id="18" name="Figura9" descr=""/>
+                            <wp:docPr id="31" name="Figura9" descr=""/>
                             <wp:cNvGraphicFramePr>
                               <a:graphicFrameLocks xmlns:a="http://schemas.openxmlformats.org/drawingml/2006/main" noChangeAspect="1"/>
                             </wp:cNvGraphicFramePr>
@@ -2724,7 +3609,7 @@
                               <a:graphicData uri="http://schemas.openxmlformats.org/drawingml/2006/picture">
                                 <pic:pic xmlns:pic="http://schemas.openxmlformats.org/drawingml/2006/picture">
                                   <pic:nvPicPr>
-                                    <pic:cNvPr id="18" name="Figura9" descr=""/>
+                                    <pic:cNvPr id="31" name="Figura9" descr=""/>
                                     <pic:cNvPicPr>
                                       <a:picLocks noChangeAspect="1" noChangeArrowheads="1"/>
                                     </pic:cNvPicPr>
@@ -2769,9 +3654,9 @@
           <mc:Choice Requires="wps">
             <w:drawing>
               <wp:inline distT="0" distB="0" distL="0" distR="0">
-                <wp:extent cx="2840355" cy="4318000"/>
+                <wp:extent cx="2840990" cy="4318635"/>
                 <wp:effectExtent l="0" t="0" r="0" b="0"/>
-                <wp:docPr id="19" name=""/>
+                <wp:docPr id="32" name=""/>
                 <a:graphic xmlns:a="http://schemas.openxmlformats.org/drawingml/2006/main">
                   <a:graphicData uri="http://schemas.microsoft.com/office/word/2010/wordprocessingShape">
                     <wps:wsp>
@@ -2779,7 +3664,7 @@
                       <wps:spPr>
                         <a:xfrm>
                           <a:off x="0" y="0"/>
-                          <a:ext cx="2839680" cy="4317480"/>
+                          <a:ext cx="2840400" cy="4317840"/>
                         </a:xfrm>
                         <a:prstGeom prst="rect">
                           <a:avLst/>
@@ -2811,7 +3696,7 @@
                                 <wp:inline distT="0" distB="0" distL="0" distR="0">
                                   <wp:extent cx="2838450" cy="3825240"/>
                                   <wp:effectExtent l="0" t="0" r="0" b="0"/>
-                                  <wp:docPr id="21" name="Figura14" descr=""/>
+                                  <wp:docPr id="34" name="Figura14" descr=""/>
                                   <wp:cNvGraphicFramePr>
                                     <a:graphicFrameLocks xmlns:a="http://schemas.openxmlformats.org/drawingml/2006/main" noChangeAspect="1"/>
                                   </wp:cNvGraphicFramePr>
@@ -2819,7 +3704,7 @@
                                     <a:graphicData uri="http://schemas.openxmlformats.org/drawingml/2006/picture">
                                       <pic:pic xmlns:pic="http://schemas.openxmlformats.org/drawingml/2006/picture">
                                         <pic:nvPicPr>
-                                          <pic:cNvPr id="21" name="Figura14" descr=""/>
+                                          <pic:cNvPr id="34" name="Figura14" descr=""/>
                                           <pic:cNvPicPr>
                                             <a:picLocks noChangeAspect="1" noChangeArrowheads="1"/>
                                           </pic:cNvPicPr>
@@ -2864,7 +3749,7 @@
           </mc:Choice>
           <mc:Fallback>
             <w:pict>
-              <v:rect id="shape_0" stroked="f" style="position:absolute;margin-left:0pt;margin-top:0pt;width:223.55pt;height:339.9pt">
+              <v:rect id="shape_0" stroked="f" style="position:absolute;margin-left:0pt;margin-top:0pt;width:223.6pt;height:339.95pt">
                 <w10:wrap type="square"/>
                 <v:fill o:detectmouseclick="t" on="false"/>
                 <v:stroke color="#3465a4" joinstyle="round" endcap="flat"/>
@@ -2884,7 +3769,7 @@
                           <wp:inline distT="0" distB="0" distL="0" distR="0">
                             <wp:extent cx="2838450" cy="3825240"/>
                             <wp:effectExtent l="0" t="0" r="0" b="0"/>
-                            <wp:docPr id="22" name="Figura14" descr=""/>
+                            <wp:docPr id="35" name="Figura14" descr=""/>
                             <wp:cNvGraphicFramePr>
                               <a:graphicFrameLocks xmlns:a="http://schemas.openxmlformats.org/drawingml/2006/main" noChangeAspect="1"/>
                             </wp:cNvGraphicFramePr>
@@ -2892,7 +3777,7 @@
                               <a:graphicData uri="http://schemas.openxmlformats.org/drawingml/2006/picture">
                                 <pic:pic xmlns:pic="http://schemas.openxmlformats.org/drawingml/2006/picture">
                                   <pic:nvPicPr>
-                                    <pic:cNvPr id="22" name="Figura14" descr=""/>
+                                    <pic:cNvPr id="35" name="Figura14" descr=""/>
                                     <pic:cNvPicPr>
                                       <a:picLocks noChangeAspect="1" noChangeArrowheads="1"/>
                                     </pic:cNvPicPr>
@@ -2960,7 +3845,7 @@
           <wp:inline distT="0" distB="0" distL="0" distR="0">
             <wp:extent cx="5734050" cy="1362075"/>
             <wp:effectExtent l="0" t="0" r="0" b="0"/>
-            <wp:docPr id="23" name="Figura8" descr=""/>
+            <wp:docPr id="36" name="Figura8" descr=""/>
             <wp:cNvGraphicFramePr>
               <a:graphicFrameLocks xmlns:a="http://schemas.openxmlformats.org/drawingml/2006/main" noChangeAspect="1"/>
             </wp:cNvGraphicFramePr>
@@ -2968,7 +3853,7 @@
               <a:graphicData uri="http://schemas.openxmlformats.org/drawingml/2006/picture">
                 <pic:pic xmlns:pic="http://schemas.openxmlformats.org/drawingml/2006/picture">
                   <pic:nvPicPr>
-                    <pic:cNvPr id="23" name="Figura8" descr=""/>
+                    <pic:cNvPr id="36" name="Figura8" descr=""/>
                     <pic:cNvPicPr>
                       <a:picLocks noChangeAspect="1" noChangeArrowheads="1"/>
                     </pic:cNvPicPr>
@@ -3068,9 +3953,9 @@
           <mc:Choice Requires="wps">
             <w:drawing>
               <wp:inline distT="0" distB="0" distL="0" distR="0">
-                <wp:extent cx="3316605" cy="4863465"/>
+                <wp:extent cx="3317240" cy="4864100"/>
                 <wp:effectExtent l="0" t="0" r="0" b="0"/>
-                <wp:docPr id="24" name=""/>
+                <wp:docPr id="37" name=""/>
                 <a:graphic xmlns:a="http://schemas.openxmlformats.org/drawingml/2006/main">
                   <a:graphicData uri="http://schemas.microsoft.com/office/word/2010/wordprocessingShape">
                     <wps:wsp>
@@ -3078,7 +3963,7 @@
                       <wps:spPr>
                         <a:xfrm>
                           <a:off x="0" y="0"/>
-                          <a:ext cx="3315960" cy="4862880"/>
+                          <a:ext cx="3316680" cy="4863600"/>
                         </a:xfrm>
                         <a:prstGeom prst="rect">
                           <a:avLst/>
@@ -3112,7 +3997,7 @@
                                 <wp:inline distT="0" distB="0" distL="0" distR="0">
                                   <wp:extent cx="3314700" cy="4610100"/>
                                   <wp:effectExtent l="0" t="0" r="0" b="0"/>
-                                  <wp:docPr id="26" name="Figura12" descr=""/>
+                                  <wp:docPr id="39" name="Figura12" descr=""/>
                                   <wp:cNvGraphicFramePr>
                                     <a:graphicFrameLocks xmlns:a="http://schemas.openxmlformats.org/drawingml/2006/main" noChangeAspect="1"/>
                                   </wp:cNvGraphicFramePr>
@@ -3120,7 +4005,7 @@
                                     <a:graphicData uri="http://schemas.openxmlformats.org/drawingml/2006/picture">
                                       <pic:pic xmlns:pic="http://schemas.openxmlformats.org/drawingml/2006/picture">
                                         <pic:nvPicPr>
-                                          <pic:cNvPr id="26" name="Figura12" descr=""/>
+                                          <pic:cNvPr id="39" name="Figura12" descr=""/>
                                           <pic:cNvPicPr>
                                             <a:picLocks noChangeAspect="1" noChangeArrowheads="1"/>
                                           </pic:cNvPicPr>
@@ -3165,7 +4050,7 @@
           </mc:Choice>
           <mc:Fallback>
             <w:pict>
-              <v:rect id="shape_0" stroked="f" style="position:absolute;margin-left:0pt;margin-top:0pt;width:261.05pt;height:382.85pt">
+              <v:rect id="shape_0" stroked="f" style="position:absolute;margin-left:0pt;margin-top:0pt;width:261.1pt;height:382.9pt">
                 <w10:wrap type="square"/>
                 <v:fill o:detectmouseclick="t" on="false"/>
                 <v:stroke color="#3465a4" joinstyle="round" endcap="flat"/>
@@ -3187,7 +4072,7 @@
                           <wp:inline distT="0" distB="0" distL="0" distR="0">
                             <wp:extent cx="3314700" cy="4610100"/>
                             <wp:effectExtent l="0" t="0" r="0" b="0"/>
-                            <wp:docPr id="27" name="Figura12" descr=""/>
+                            <wp:docPr id="40" name="Figura12" descr=""/>
                             <wp:cNvGraphicFramePr>
                               <a:graphicFrameLocks xmlns:a="http://schemas.openxmlformats.org/drawingml/2006/main" noChangeAspect="1"/>
                             </wp:cNvGraphicFramePr>
@@ -3195,7 +4080,7 @@
                               <a:graphicData uri="http://schemas.openxmlformats.org/drawingml/2006/picture">
                                 <pic:pic xmlns:pic="http://schemas.openxmlformats.org/drawingml/2006/picture">
                                   <pic:nvPicPr>
-                                    <pic:cNvPr id="27" name="Figura12" descr=""/>
+                                    <pic:cNvPr id="40" name="Figura12" descr=""/>
                                     <pic:cNvPicPr>
                                       <a:picLocks noChangeAspect="1" noChangeArrowheads="1"/>
                                     </pic:cNvPicPr>
@@ -4488,6 +5373,132 @@
   </w:style>
   <w:style w:type="character" w:styleId="ListLabel99">
     <w:name w:val="ListLabel 99"/>
+    <w:qFormat/>
+    <w:rPr>
+      <w:rFonts w:cs="OpenSymbol"/>
+    </w:rPr>
+  </w:style>
+  <w:style w:type="character" w:styleId="ListLabel100">
+    <w:name w:val="ListLabel 100"/>
+    <w:qFormat/>
+    <w:rPr>
+      <w:rFonts w:cs="OpenSymbol"/>
+    </w:rPr>
+  </w:style>
+  <w:style w:type="character" w:styleId="ListLabel101">
+    <w:name w:val="ListLabel 101"/>
+    <w:qFormat/>
+    <w:rPr>
+      <w:rFonts w:cs="OpenSymbol"/>
+    </w:rPr>
+  </w:style>
+  <w:style w:type="character" w:styleId="ListLabel102">
+    <w:name w:val="ListLabel 102"/>
+    <w:qFormat/>
+    <w:rPr>
+      <w:rFonts w:cs="OpenSymbol"/>
+    </w:rPr>
+  </w:style>
+  <w:style w:type="character" w:styleId="ListLabel103">
+    <w:name w:val="ListLabel 103"/>
+    <w:qFormat/>
+    <w:rPr>
+      <w:rFonts w:cs="OpenSymbol"/>
+    </w:rPr>
+  </w:style>
+  <w:style w:type="character" w:styleId="ListLabel104">
+    <w:name w:val="ListLabel 104"/>
+    <w:qFormat/>
+    <w:rPr>
+      <w:rFonts w:cs="OpenSymbol"/>
+    </w:rPr>
+  </w:style>
+  <w:style w:type="character" w:styleId="ListLabel105">
+    <w:name w:val="ListLabel 105"/>
+    <w:qFormat/>
+    <w:rPr>
+      <w:rFonts w:cs="OpenSymbol"/>
+    </w:rPr>
+  </w:style>
+  <w:style w:type="character" w:styleId="ListLabel106">
+    <w:name w:val="ListLabel 106"/>
+    <w:qFormat/>
+    <w:rPr>
+      <w:rFonts w:cs="OpenSymbol"/>
+    </w:rPr>
+  </w:style>
+  <w:style w:type="character" w:styleId="ListLabel107">
+    <w:name w:val="ListLabel 107"/>
+    <w:qFormat/>
+    <w:rPr>
+      <w:rFonts w:cs="OpenSymbol"/>
+    </w:rPr>
+  </w:style>
+  <w:style w:type="character" w:styleId="ListLabel108">
+    <w:name w:val="ListLabel 108"/>
+    <w:qFormat/>
+    <w:rPr>
+      <w:rFonts w:cs="OpenSymbol"/>
+    </w:rPr>
+  </w:style>
+  <w:style w:type="character" w:styleId="ListLabel109">
+    <w:name w:val="ListLabel 109"/>
+    <w:qFormat/>
+    <w:rPr>
+      <w:rFonts w:cs="OpenSymbol"/>
+    </w:rPr>
+  </w:style>
+  <w:style w:type="character" w:styleId="ListLabel110">
+    <w:name w:val="ListLabel 110"/>
+    <w:qFormat/>
+    <w:rPr>
+      <w:rFonts w:cs="OpenSymbol"/>
+    </w:rPr>
+  </w:style>
+  <w:style w:type="character" w:styleId="ListLabel111">
+    <w:name w:val="ListLabel 111"/>
+    <w:qFormat/>
+    <w:rPr>
+      <w:rFonts w:cs="OpenSymbol"/>
+    </w:rPr>
+  </w:style>
+  <w:style w:type="character" w:styleId="ListLabel112">
+    <w:name w:val="ListLabel 112"/>
+    <w:qFormat/>
+    <w:rPr>
+      <w:rFonts w:cs="OpenSymbol"/>
+    </w:rPr>
+  </w:style>
+  <w:style w:type="character" w:styleId="ListLabel113">
+    <w:name w:val="ListLabel 113"/>
+    <w:qFormat/>
+    <w:rPr>
+      <w:rFonts w:cs="OpenSymbol"/>
+    </w:rPr>
+  </w:style>
+  <w:style w:type="character" w:styleId="ListLabel114">
+    <w:name w:val="ListLabel 114"/>
+    <w:qFormat/>
+    <w:rPr>
+      <w:rFonts w:cs="OpenSymbol"/>
+    </w:rPr>
+  </w:style>
+  <w:style w:type="character" w:styleId="ListLabel115">
+    <w:name w:val="ListLabel 115"/>
+    <w:qFormat/>
+    <w:rPr>
+      <w:rFonts w:cs="OpenSymbol"/>
+    </w:rPr>
+  </w:style>
+  <w:style w:type="character" w:styleId="ListLabel116">
+    <w:name w:val="ListLabel 116"/>
+    <w:qFormat/>
+    <w:rPr>
+      <w:rFonts w:cs="OpenSymbol"/>
+    </w:rPr>
+  </w:style>
+  <w:style w:type="character" w:styleId="ListLabel117">
+    <w:name w:val="ListLabel 117"/>
     <w:qFormat/>
     <w:rPr>
       <w:rFonts w:cs="OpenSymbol"/>

</xml_diff>